<commit_message>
dokumentace návod na spuštění
</commit_message>
<xml_diff>
--- a/Maturitní práce LK.docx
+++ b/Maturitní práce LK.docx
@@ -247,7 +247,7 @@
       <w:bookmarkStart w:id="1" w:name="_Toc512671185"/>
       <w:bookmarkStart w:id="2" w:name="_Toc512673633"/>
       <w:bookmarkStart w:id="3" w:name="_Toc512675070"/>
-      <w:bookmarkStart w:id="4" w:name="_Toc56882800"/>
+      <w:bookmarkStart w:id="4" w:name="_Toc63976155"/>
       <w:r>
         <w:lastRenderedPageBreak/>
         <w:t>Anotace</w:t>
@@ -285,9 +285,11 @@
       <w:pPr>
         <w:pStyle w:val="Styl1"/>
       </w:pPr>
+      <w:proofErr w:type="spellStart"/>
       <w:r>
         <w:t>Abstract</w:t>
       </w:r>
+      <w:proofErr w:type="spellEnd"/>
     </w:p>
     <w:p>
       <w:pPr>
@@ -369,7 +371,7 @@
       <w:bookmarkStart w:id="6" w:name="_Toc512671186"/>
       <w:bookmarkStart w:id="7" w:name="_Toc512673634"/>
       <w:bookmarkStart w:id="8" w:name="_Toc512675071"/>
-      <w:bookmarkStart w:id="9" w:name="_Toc56882801"/>
+      <w:bookmarkStart w:id="9" w:name="_Toc63976156"/>
       <w:r>
         <w:t>Zadání projektu</w:t>
       </w:r>
@@ -466,7 +468,7 @@
               <w:lang w:eastAsia="cs-CZ"/>
             </w:rPr>
           </w:pPr>
-          <w:hyperlink w:anchor="_Toc56882800" w:history="1">
+          <w:hyperlink w:anchor="_Toc63976155" w:history="1">
             <w:r>
               <w:rPr>
                 <w:rStyle w:val="Hypertextovodkaz"/>
@@ -493,7 +495,7 @@
                 <w:noProof/>
                 <w:webHidden/>
               </w:rPr>
-              <w:instrText xml:space="preserve"> PAGEREF _Toc56882800 \h </w:instrText>
+              <w:instrText xml:space="preserve"> PAGEREF _Toc63976155 \h </w:instrText>
             </w:r>
             <w:r>
               <w:rPr>
@@ -537,7 +539,7 @@
               <w:lang w:eastAsia="cs-CZ"/>
             </w:rPr>
           </w:pPr>
-          <w:hyperlink w:anchor="_Toc56882801" w:history="1">
+          <w:hyperlink w:anchor="_Toc63976156" w:history="1">
             <w:r>
               <w:rPr>
                 <w:rStyle w:val="Hypertextovodkaz"/>
@@ -564,7 +566,7 @@
                 <w:noProof/>
                 <w:webHidden/>
               </w:rPr>
-              <w:instrText xml:space="preserve"> PAGEREF _Toc56882801 \h </w:instrText>
+              <w:instrText xml:space="preserve"> PAGEREF _Toc63976156 \h </w:instrText>
             </w:r>
             <w:r>
               <w:rPr>
@@ -609,7 +611,7 @@
               <w:lang w:eastAsia="cs-CZ"/>
             </w:rPr>
           </w:pPr>
-          <w:hyperlink w:anchor="_Toc56882802" w:history="1">
+          <w:hyperlink w:anchor="_Toc63976157" w:history="1">
             <w:r>
               <w:rPr>
                 <w:rStyle w:val="Hypertextovodkaz"/>
@@ -652,7 +654,7 @@
                 <w:noProof/>
                 <w:webHidden/>
               </w:rPr>
-              <w:instrText xml:space="preserve"> PAGEREF _Toc56882802 \h </w:instrText>
+              <w:instrText xml:space="preserve"> PAGEREF _Toc63976157 \h </w:instrText>
             </w:r>
             <w:r>
               <w:rPr>
@@ -697,7 +699,7 @@
               <w:lang w:eastAsia="cs-CZ"/>
             </w:rPr>
           </w:pPr>
-          <w:hyperlink w:anchor="_Toc56882803" w:history="1">
+          <w:hyperlink w:anchor="_Toc63976158" w:history="1">
             <w:r>
               <w:rPr>
                 <w:rStyle w:val="Hypertextovodkaz"/>
@@ -740,7 +742,7 @@
                 <w:noProof/>
                 <w:webHidden/>
               </w:rPr>
-              <w:instrText xml:space="preserve"> PAGEREF _Toc56882803 \h </w:instrText>
+              <w:instrText xml:space="preserve"> PAGEREF _Toc63976158 \h </w:instrText>
             </w:r>
             <w:r>
               <w:rPr>
@@ -780,7 +782,7 @@
               <w:lang w:eastAsia="cs-CZ"/>
             </w:rPr>
           </w:pPr>
-          <w:hyperlink w:anchor="_Toc56882804" w:history="1">
+          <w:hyperlink w:anchor="_Toc63976159" w:history="1">
             <w:r>
               <w:rPr>
                 <w:rStyle w:val="Hypertextovodkaz"/>
@@ -799,7 +801,7 @@
               <w:rPr>
                 <w:rStyle w:val="Hypertextovodkaz"/>
               </w:rPr>
-              <w:t>Hlavní technologický zásobník</w:t>
+              <w:t>Hlavní technologie</w:t>
             </w:r>
             <w:r>
               <w:rPr>
@@ -817,7 +819,7 @@
               <w:rPr>
                 <w:webHidden/>
               </w:rPr>
-              <w:instrText xml:space="preserve"> PAGEREF _Toc56882804 \h </w:instrText>
+              <w:instrText xml:space="preserve"> PAGEREF _Toc63976159 \h </w:instrText>
             </w:r>
             <w:r>
               <w:rPr>
@@ -853,7 +855,7 @@
               <w:lang w:eastAsia="cs-CZ"/>
             </w:rPr>
           </w:pPr>
-          <w:hyperlink w:anchor="_Toc56882805" w:history="1">
+          <w:hyperlink w:anchor="_Toc63976160" w:history="1">
             <w:r>
               <w:rPr>
                 <w:rStyle w:val="Hypertextovodkaz"/>
@@ -872,7 +874,7 @@
               <w:rPr>
                 <w:rStyle w:val="Hypertextovodkaz"/>
               </w:rPr>
-              <w:t>Serverové technologie</w:t>
+              <w:t>Technologie serverové části</w:t>
             </w:r>
             <w:r>
               <w:rPr>
@@ -890,7 +892,7 @@
               <w:rPr>
                 <w:webHidden/>
               </w:rPr>
-              <w:instrText xml:space="preserve"> PAGEREF _Toc56882805 \h </w:instrText>
+              <w:instrText xml:space="preserve"> PAGEREF _Toc63976160 \h </w:instrText>
             </w:r>
             <w:r>
               <w:rPr>
@@ -926,7 +928,7 @@
               <w:lang w:eastAsia="cs-CZ"/>
             </w:rPr>
           </w:pPr>
-          <w:hyperlink w:anchor="_Toc56882806" w:history="1">
+          <w:hyperlink w:anchor="_Toc63976161" w:history="1">
             <w:r>
               <w:rPr>
                 <w:rStyle w:val="Hypertextovodkaz"/>
@@ -945,7 +947,7 @@
               <w:rPr>
                 <w:rStyle w:val="Hypertextovodkaz"/>
               </w:rPr>
-              <w:t>Klientovi technologie</w:t>
+              <w:t>Technologie klientské části</w:t>
             </w:r>
             <w:r>
               <w:rPr>
@@ -963,7 +965,7 @@
               <w:rPr>
                 <w:webHidden/>
               </w:rPr>
-              <w:instrText xml:space="preserve"> PAGEREF _Toc56882806 \h </w:instrText>
+              <w:instrText xml:space="preserve"> PAGEREF _Toc63976161 \h </w:instrText>
             </w:r>
             <w:r>
               <w:rPr>
@@ -1004,7 +1006,7 @@
               <w:lang w:eastAsia="cs-CZ"/>
             </w:rPr>
           </w:pPr>
-          <w:hyperlink w:anchor="_Toc56882807" w:history="1">
+          <w:hyperlink w:anchor="_Toc63976162" w:history="1">
             <w:r>
               <w:rPr>
                 <w:rStyle w:val="Hypertextovodkaz"/>
@@ -1047,7 +1049,7 @@
                 <w:noProof/>
                 <w:webHidden/>
               </w:rPr>
-              <w:instrText xml:space="preserve"> PAGEREF _Toc56882807 \h </w:instrText>
+              <w:instrText xml:space="preserve"> PAGEREF _Toc63976162 \h </w:instrText>
             </w:r>
             <w:r>
               <w:rPr>
@@ -1087,7 +1089,7 @@
               <w:lang w:eastAsia="cs-CZ"/>
             </w:rPr>
           </w:pPr>
-          <w:hyperlink w:anchor="_Toc56882808" w:history="1">
+          <w:hyperlink w:anchor="_Toc63976163" w:history="1">
             <w:r>
               <w:rPr>
                 <w:rStyle w:val="Hypertextovodkaz"/>
@@ -1106,7 +1108,7 @@
               <w:rPr>
                 <w:rStyle w:val="Hypertextovodkaz"/>
               </w:rPr>
-              <w:t>Navržení databáze</w:t>
+              <w:t>Návrh databáze</w:t>
             </w:r>
             <w:r>
               <w:rPr>
@@ -1124,7 +1126,7 @@
               <w:rPr>
                 <w:webHidden/>
               </w:rPr>
-              <w:instrText xml:space="preserve"> PAGEREF _Toc56882808 \h </w:instrText>
+              <w:instrText xml:space="preserve"> PAGEREF _Toc63976163 \h </w:instrText>
             </w:r>
             <w:r>
               <w:rPr>
@@ -1160,7 +1162,7 @@
               <w:lang w:eastAsia="cs-CZ"/>
             </w:rPr>
           </w:pPr>
-          <w:hyperlink w:anchor="_Toc56882809" w:history="1">
+          <w:hyperlink w:anchor="_Toc63976164" w:history="1">
             <w:r>
               <w:rPr>
                 <w:rStyle w:val="Hypertextovodkaz"/>
@@ -1179,7 +1181,7 @@
               <w:rPr>
                 <w:rStyle w:val="Hypertextovodkaz"/>
               </w:rPr>
-              <w:t>Autentifikace</w:t>
+              <w:t>Autentizace</w:t>
             </w:r>
             <w:r>
               <w:rPr>
@@ -1197,7 +1199,7 @@
               <w:rPr>
                 <w:webHidden/>
               </w:rPr>
-              <w:instrText xml:space="preserve"> PAGEREF _Toc56882809 \h </w:instrText>
+              <w:instrText xml:space="preserve"> PAGEREF _Toc63976164 \h </w:instrText>
             </w:r>
             <w:r>
               <w:rPr>
@@ -1233,7 +1235,7 @@
               <w:lang w:eastAsia="cs-CZ"/>
             </w:rPr>
           </w:pPr>
-          <w:hyperlink w:anchor="_Toc56882810" w:history="1">
+          <w:hyperlink w:anchor="_Toc63976165" w:history="1">
             <w:r>
               <w:rPr>
                 <w:rStyle w:val="Hypertextovodkaz"/>
@@ -1270,7 +1272,7 @@
               <w:rPr>
                 <w:webHidden/>
               </w:rPr>
-              <w:instrText xml:space="preserve"> PAGEREF _Toc56882810 \h </w:instrText>
+              <w:instrText xml:space="preserve"> PAGEREF _Toc63976165 \h </w:instrText>
             </w:r>
             <w:r>
               <w:rPr>
@@ -1306,7 +1308,7 @@
               <w:lang w:eastAsia="cs-CZ"/>
             </w:rPr>
           </w:pPr>
-          <w:hyperlink w:anchor="_Toc56882811" w:history="1">
+          <w:hyperlink w:anchor="_Toc63976166" w:history="1">
             <w:r>
               <w:rPr>
                 <w:rStyle w:val="Hypertextovodkaz"/>
@@ -1343,7 +1345,7 @@
               <w:rPr>
                 <w:webHidden/>
               </w:rPr>
-              <w:instrText xml:space="preserve"> PAGEREF _Toc56882811 \h </w:instrText>
+              <w:instrText xml:space="preserve"> PAGEREF _Toc63976166 \h </w:instrText>
             </w:r>
             <w:r>
               <w:rPr>
@@ -1384,7 +1386,7 @@
               <w:lang w:eastAsia="cs-CZ"/>
             </w:rPr>
           </w:pPr>
-          <w:hyperlink w:anchor="_Toc56882812" w:history="1">
+          <w:hyperlink w:anchor="_Toc63976167" w:history="1">
             <w:r>
               <w:rPr>
                 <w:rStyle w:val="Hypertextovodkaz"/>
@@ -1427,7 +1429,7 @@
                 <w:noProof/>
                 <w:webHidden/>
               </w:rPr>
-              <w:instrText xml:space="preserve"> PAGEREF _Toc56882812 \h </w:instrText>
+              <w:instrText xml:space="preserve"> PAGEREF _Toc63976167 \h </w:instrText>
             </w:r>
             <w:r>
               <w:rPr>
@@ -1467,7 +1469,7 @@
               <w:lang w:eastAsia="cs-CZ"/>
             </w:rPr>
           </w:pPr>
-          <w:hyperlink w:anchor="_Toc56882813" w:history="1">
+          <w:hyperlink w:anchor="_Toc63976168" w:history="1">
             <w:r>
               <w:rPr>
                 <w:rStyle w:val="Hypertextovodkaz"/>
@@ -1486,7 +1488,7 @@
               <w:rPr>
                 <w:rStyle w:val="Hypertextovodkaz"/>
               </w:rPr>
-              <w:t>Ingredience a Nástroje</w:t>
+              <w:t>Stránka Ingredience a Nástroje</w:t>
             </w:r>
             <w:r>
               <w:rPr>
@@ -1504,7 +1506,7 @@
               <w:rPr>
                 <w:webHidden/>
               </w:rPr>
-              <w:instrText xml:space="preserve"> PAGEREF _Toc56882813 \h </w:instrText>
+              <w:instrText xml:space="preserve"> PAGEREF _Toc63976168 \h </w:instrText>
             </w:r>
             <w:r>
               <w:rPr>
@@ -1540,7 +1542,7 @@
               <w:lang w:eastAsia="cs-CZ"/>
             </w:rPr>
           </w:pPr>
-          <w:hyperlink w:anchor="_Toc56882814" w:history="1">
+          <w:hyperlink w:anchor="_Toc63976169" w:history="1">
             <w:r>
               <w:rPr>
                 <w:rStyle w:val="Hypertextovodkaz"/>
@@ -1559,7 +1561,7 @@
               <w:rPr>
                 <w:rStyle w:val="Hypertextovodkaz"/>
               </w:rPr>
-              <w:t>Přihlášení</w:t>
+              <w:t>Stránka Přihlášení</w:t>
             </w:r>
             <w:r>
               <w:rPr>
@@ -1577,7 +1579,7 @@
               <w:rPr>
                 <w:webHidden/>
               </w:rPr>
-              <w:instrText xml:space="preserve"> PAGEREF _Toc56882814 \h </w:instrText>
+              <w:instrText xml:space="preserve"> PAGEREF _Toc63976169 \h </w:instrText>
             </w:r>
             <w:r>
               <w:rPr>
@@ -1613,7 +1615,7 @@
               <w:lang w:eastAsia="cs-CZ"/>
             </w:rPr>
           </w:pPr>
-          <w:hyperlink w:anchor="_Toc56882815" w:history="1">
+          <w:hyperlink w:anchor="_Toc63976170" w:history="1">
             <w:r>
               <w:rPr>
                 <w:rStyle w:val="Hypertextovodkaz"/>
@@ -1632,7 +1634,7 @@
               <w:rPr>
                 <w:rStyle w:val="Hypertextovodkaz"/>
               </w:rPr>
-              <w:t>Registrace</w:t>
+              <w:t>Stránka Registrace</w:t>
             </w:r>
             <w:r>
               <w:rPr>
@@ -1650,7 +1652,7 @@
               <w:rPr>
                 <w:webHidden/>
               </w:rPr>
-              <w:instrText xml:space="preserve"> PAGEREF _Toc56882815 \h </w:instrText>
+              <w:instrText xml:space="preserve"> PAGEREF _Toc63976170 \h </w:instrText>
             </w:r>
             <w:r>
               <w:rPr>
@@ -1686,7 +1688,7 @@
               <w:lang w:eastAsia="cs-CZ"/>
             </w:rPr>
           </w:pPr>
-          <w:hyperlink w:anchor="_Toc56882816" w:history="1">
+          <w:hyperlink w:anchor="_Toc63976171" w:history="1">
             <w:r>
               <w:rPr>
                 <w:rStyle w:val="Hypertextovodkaz"/>
@@ -1723,7 +1725,7 @@
               <w:rPr>
                 <w:webHidden/>
               </w:rPr>
-              <w:instrText xml:space="preserve"> PAGEREF _Toc56882816 \h </w:instrText>
+              <w:instrText xml:space="preserve"> PAGEREF _Toc63976171 \h </w:instrText>
             </w:r>
             <w:r>
               <w:rPr>
@@ -1759,7 +1761,7 @@
               <w:lang w:eastAsia="cs-CZ"/>
             </w:rPr>
           </w:pPr>
-          <w:hyperlink w:anchor="_Toc56882817" w:history="1">
+          <w:hyperlink w:anchor="_Toc63976172" w:history="1">
             <w:r>
               <w:rPr>
                 <w:rStyle w:val="Hypertextovodkaz"/>
@@ -1796,7 +1798,7 @@
               <w:rPr>
                 <w:webHidden/>
               </w:rPr>
-              <w:instrText xml:space="preserve"> PAGEREF _Toc56882817 \h </w:instrText>
+              <w:instrText xml:space="preserve"> PAGEREF _Toc63976172 \h </w:instrText>
             </w:r>
             <w:r>
               <w:rPr>
@@ -1832,7 +1834,7 @@
               <w:lang w:eastAsia="cs-CZ"/>
             </w:rPr>
           </w:pPr>
-          <w:hyperlink w:anchor="_Toc56882818" w:history="1">
+          <w:hyperlink w:anchor="_Toc63976173" w:history="1">
             <w:r>
               <w:rPr>
                 <w:rStyle w:val="Hypertextovodkaz"/>
@@ -1869,7 +1871,7 @@
               <w:rPr>
                 <w:webHidden/>
               </w:rPr>
-              <w:instrText xml:space="preserve"> PAGEREF _Toc56882818 \h </w:instrText>
+              <w:instrText xml:space="preserve"> PAGEREF _Toc63976173 \h </w:instrText>
             </w:r>
             <w:r>
               <w:rPr>
@@ -1905,7 +1907,7 @@
               <w:lang w:eastAsia="cs-CZ"/>
             </w:rPr>
           </w:pPr>
-          <w:hyperlink w:anchor="_Toc56882819" w:history="1">
+          <w:hyperlink w:anchor="_Toc63976174" w:history="1">
             <w:r>
               <w:rPr>
                 <w:rStyle w:val="Hypertextovodkaz"/>
@@ -1942,7 +1944,7 @@
               <w:rPr>
                 <w:webHidden/>
               </w:rPr>
-              <w:instrText xml:space="preserve"> PAGEREF _Toc56882819 \h </w:instrText>
+              <w:instrText xml:space="preserve"> PAGEREF _Toc63976174 \h </w:instrText>
             </w:r>
             <w:r>
               <w:rPr>
@@ -1978,7 +1980,7 @@
               <w:lang w:eastAsia="cs-CZ"/>
             </w:rPr>
           </w:pPr>
-          <w:hyperlink w:anchor="_Toc56882820" w:history="1">
+          <w:hyperlink w:anchor="_Toc63976175" w:history="1">
             <w:r>
               <w:rPr>
                 <w:rStyle w:val="Hypertextovodkaz"/>
@@ -2015,7 +2017,7 @@
               <w:rPr>
                 <w:webHidden/>
               </w:rPr>
-              <w:instrText xml:space="preserve"> PAGEREF _Toc56882820 \h </w:instrText>
+              <w:instrText xml:space="preserve"> PAGEREF _Toc63976175 \h </w:instrText>
             </w:r>
             <w:r>
               <w:rPr>
@@ -2056,7 +2058,7 @@
               <w:lang w:eastAsia="cs-CZ"/>
             </w:rPr>
           </w:pPr>
-          <w:hyperlink w:anchor="_Toc56882821" w:history="1">
+          <w:hyperlink w:anchor="_Toc63976176" w:history="1">
             <w:r>
               <w:rPr>
                 <w:rStyle w:val="Hypertextovodkaz"/>
@@ -2099,7 +2101,7 @@
                 <w:noProof/>
                 <w:webHidden/>
               </w:rPr>
-              <w:instrText xml:space="preserve"> PAGEREF _Toc56882821 \h </w:instrText>
+              <w:instrText xml:space="preserve"> PAGEREF _Toc63976176 \h </w:instrText>
             </w:r>
             <w:r>
               <w:rPr>
@@ -2139,7 +2141,7 @@
               <w:lang w:eastAsia="cs-CZ"/>
             </w:rPr>
           </w:pPr>
-          <w:hyperlink w:anchor="_Toc56882822" w:history="1">
+          <w:hyperlink w:anchor="_Toc63976177" w:history="1">
             <w:r>
               <w:rPr>
                 <w:rStyle w:val="Hypertextovodkaz"/>
@@ -2158,7 +2160,7 @@
               <w:rPr>
                 <w:rStyle w:val="Hypertextovodkaz"/>
               </w:rPr>
-              <w:t>Výroba receptu</w:t>
+              <w:t>Tvorba receptu</w:t>
             </w:r>
             <w:r>
               <w:rPr>
@@ -2176,7 +2178,7 @@
               <w:rPr>
                 <w:webHidden/>
               </w:rPr>
-              <w:instrText xml:space="preserve"> PAGEREF _Toc56882822 \h </w:instrText>
+              <w:instrText xml:space="preserve"> PAGEREF _Toc63976177 \h </w:instrText>
             </w:r>
             <w:r>
               <w:rPr>
@@ -2212,7 +2214,7 @@
               <w:lang w:eastAsia="cs-CZ"/>
             </w:rPr>
           </w:pPr>
-          <w:hyperlink w:anchor="_Toc56882823" w:history="1">
+          <w:hyperlink w:anchor="_Toc63976178" w:history="1">
             <w:r>
               <w:rPr>
                 <w:rStyle w:val="Hypertextovodkaz"/>
@@ -2231,7 +2233,7 @@
               <w:rPr>
                 <w:rStyle w:val="Hypertextovodkaz"/>
               </w:rPr>
-              <w:t>Výroba uživatelovy ingredience</w:t>
+              <w:t>Přidání ingredience uživatelem</w:t>
             </w:r>
             <w:r>
               <w:rPr>
@@ -2249,7 +2251,7 @@
               <w:rPr>
                 <w:webHidden/>
               </w:rPr>
-              <w:instrText xml:space="preserve"> PAGEREF _Toc56882823 \h </w:instrText>
+              <w:instrText xml:space="preserve"> PAGEREF _Toc63976178 \h </w:instrText>
             </w:r>
             <w:r>
               <w:rPr>
@@ -2285,7 +2287,7 @@
               <w:lang w:eastAsia="cs-CZ"/>
             </w:rPr>
           </w:pPr>
-          <w:hyperlink w:anchor="_Toc56882824" w:history="1">
+          <w:hyperlink w:anchor="_Toc63976179" w:history="1">
             <w:r>
               <w:rPr>
                 <w:rStyle w:val="Hypertextovodkaz"/>
@@ -2304,7 +2306,7 @@
               <w:rPr>
                 <w:rStyle w:val="Hypertextovodkaz"/>
               </w:rPr>
-              <w:t>Výroba uživatelova nástroje</w:t>
+              <w:t>Přidání nástroje uživatelem</w:t>
             </w:r>
             <w:r>
               <w:rPr>
@@ -2322,7 +2324,7 @@
               <w:rPr>
                 <w:webHidden/>
               </w:rPr>
-              <w:instrText xml:space="preserve"> PAGEREF _Toc56882824 \h </w:instrText>
+              <w:instrText xml:space="preserve"> PAGEREF _Toc63976179 \h </w:instrText>
             </w:r>
             <w:r>
               <w:rPr>
@@ -2358,7 +2360,7 @@
               <w:lang w:eastAsia="cs-CZ"/>
             </w:rPr>
           </w:pPr>
-          <w:hyperlink w:anchor="_Toc56882825" w:history="1">
+          <w:hyperlink w:anchor="_Toc63976180" w:history="1">
             <w:r>
               <w:rPr>
                 <w:rStyle w:val="Hypertextovodkaz"/>
@@ -2395,7 +2397,7 @@
               <w:rPr>
                 <w:webHidden/>
               </w:rPr>
-              <w:instrText xml:space="preserve"> PAGEREF _Toc56882825 \h </w:instrText>
+              <w:instrText xml:space="preserve"> PAGEREF _Toc63976180 \h </w:instrText>
             </w:r>
             <w:r>
               <w:rPr>
@@ -2431,7 +2433,7 @@
               <w:lang w:eastAsia="cs-CZ"/>
             </w:rPr>
           </w:pPr>
-          <w:hyperlink w:anchor="_Toc56882826" w:history="1">
+          <w:hyperlink w:anchor="_Toc63976181" w:history="1">
             <w:r>
               <w:rPr>
                 <w:rStyle w:val="Hypertextovodkaz"/>
@@ -2468,7 +2470,7 @@
               <w:rPr>
                 <w:webHidden/>
               </w:rPr>
-              <w:instrText xml:space="preserve"> PAGEREF _Toc56882826 \h </w:instrText>
+              <w:instrText xml:space="preserve"> PAGEREF _Toc63976181 \h </w:instrText>
             </w:r>
             <w:r>
               <w:rPr>
@@ -2504,7 +2506,7 @@
               <w:lang w:eastAsia="cs-CZ"/>
             </w:rPr>
           </w:pPr>
-          <w:hyperlink w:anchor="_Toc56882827" w:history="1">
+          <w:hyperlink w:anchor="_Toc63976182" w:history="1">
             <w:r>
               <w:rPr>
                 <w:rStyle w:val="Hypertextovodkaz"/>
@@ -2541,7 +2543,7 @@
               <w:rPr>
                 <w:webHidden/>
               </w:rPr>
-              <w:instrText xml:space="preserve"> PAGEREF _Toc56882827 \h </w:instrText>
+              <w:instrText xml:space="preserve"> PAGEREF _Toc63976182 \h </w:instrText>
             </w:r>
             <w:r>
               <w:rPr>
@@ -2582,7 +2584,7 @@
               <w:lang w:eastAsia="cs-CZ"/>
             </w:rPr>
           </w:pPr>
-          <w:hyperlink w:anchor="_Toc56882828" w:history="1">
+          <w:hyperlink w:anchor="_Toc63976183" w:history="1">
             <w:r>
               <w:rPr>
                 <w:rStyle w:val="Hypertextovodkaz"/>
@@ -2625,7 +2627,7 @@
                 <w:noProof/>
                 <w:webHidden/>
               </w:rPr>
-              <w:instrText xml:space="preserve"> PAGEREF _Toc56882828 \h </w:instrText>
+              <w:instrText xml:space="preserve"> PAGEREF _Toc63976183 \h </w:instrText>
             </w:r>
             <w:r>
               <w:rPr>
@@ -2670,7 +2672,7 @@
               <w:lang w:eastAsia="cs-CZ"/>
             </w:rPr>
           </w:pPr>
-          <w:hyperlink w:anchor="_Toc56882829" w:history="1">
+          <w:hyperlink w:anchor="_Toc63976184" w:history="1">
             <w:r>
               <w:rPr>
                 <w:rStyle w:val="Hypertextovodkaz"/>
@@ -2713,7 +2715,7 @@
                 <w:noProof/>
                 <w:webHidden/>
               </w:rPr>
-              <w:instrText xml:space="preserve"> PAGEREF _Toc56882829 \h </w:instrText>
+              <w:instrText xml:space="preserve"> PAGEREF _Toc63976184 \h </w:instrText>
             </w:r>
             <w:r>
               <w:rPr>
@@ -2753,7 +2755,7 @@
               <w:lang w:eastAsia="cs-CZ"/>
             </w:rPr>
           </w:pPr>
-          <w:hyperlink w:anchor="_Toc56882830" w:history="1">
+          <w:hyperlink w:anchor="_Toc63976185" w:history="1">
             <w:r>
               <w:rPr>
                 <w:rStyle w:val="Hypertextovodkaz"/>
@@ -2790,7 +2792,7 @@
               <w:rPr>
                 <w:webHidden/>
               </w:rPr>
-              <w:instrText xml:space="preserve"> PAGEREF _Toc56882830 \h </w:instrText>
+              <w:instrText xml:space="preserve"> PAGEREF _Toc63976185 \h </w:instrText>
             </w:r>
             <w:r>
               <w:rPr>
@@ -2826,7 +2828,7 @@
               <w:lang w:eastAsia="cs-CZ"/>
             </w:rPr>
           </w:pPr>
-          <w:hyperlink w:anchor="_Toc56882831" w:history="1">
+          <w:hyperlink w:anchor="_Toc63976186" w:history="1">
             <w:r>
               <w:rPr>
                 <w:rStyle w:val="Hypertextovodkaz"/>
@@ -2863,7 +2865,7 @@
               <w:rPr>
                 <w:webHidden/>
               </w:rPr>
-              <w:instrText xml:space="preserve"> PAGEREF _Toc56882831 \h </w:instrText>
+              <w:instrText xml:space="preserve"> PAGEREF _Toc63976186 \h </w:instrText>
             </w:r>
             <w:r>
               <w:rPr>
@@ -2899,7 +2901,7 @@
               <w:lang w:eastAsia="cs-CZ"/>
             </w:rPr>
           </w:pPr>
-          <w:hyperlink w:anchor="_Toc56882832" w:history="1">
+          <w:hyperlink w:anchor="_Toc63976187" w:history="1">
             <w:r>
               <w:rPr>
                 <w:rStyle w:val="Hypertextovodkaz"/>
@@ -2918,7 +2920,7 @@
               <w:rPr>
                 <w:rStyle w:val="Hypertextovodkaz"/>
               </w:rPr>
-              <w:t>Testování frontedu</w:t>
+              <w:t>Testování frontendu</w:t>
             </w:r>
             <w:r>
               <w:rPr>
@@ -2936,7 +2938,7 @@
               <w:rPr>
                 <w:webHidden/>
               </w:rPr>
-              <w:instrText xml:space="preserve"> PAGEREF _Toc56882832 \h </w:instrText>
+              <w:instrText xml:space="preserve"> PAGEREF _Toc63976187 \h </w:instrText>
             </w:r>
             <w:r>
               <w:rPr>
@@ -2977,7 +2979,7 @@
               <w:lang w:eastAsia="cs-CZ"/>
             </w:rPr>
           </w:pPr>
-          <w:hyperlink w:anchor="_Toc56882833" w:history="1">
+          <w:hyperlink w:anchor="_Toc63976188" w:history="1">
             <w:r>
               <w:rPr>
                 <w:rStyle w:val="Hypertextovodkaz"/>
@@ -3020,7 +3022,7 @@
                 <w:noProof/>
                 <w:webHidden/>
               </w:rPr>
-              <w:instrText xml:space="preserve"> PAGEREF _Toc56882833 \h </w:instrText>
+              <w:instrText xml:space="preserve"> PAGEREF _Toc63976188 \h </w:instrText>
             </w:r>
             <w:r>
               <w:rPr>
@@ -3065,7 +3067,7 @@
               <w:lang w:eastAsia="cs-CZ"/>
             </w:rPr>
           </w:pPr>
-          <w:hyperlink w:anchor="_Toc56882834" w:history="1">
+          <w:hyperlink w:anchor="_Toc63976189" w:history="1">
             <w:r>
               <w:rPr>
                 <w:rStyle w:val="Hypertextovodkaz"/>
@@ -3087,7 +3089,7 @@
                 <w:rStyle w:val="Hypertextovodkaz"/>
                 <w:noProof/>
               </w:rPr>
-              <w:t>Závěr</w:t>
+              <w:t>Návod na spuštění</w:t>
             </w:r>
             <w:r>
               <w:rPr>
@@ -3108,7 +3110,7 @@
                 <w:noProof/>
                 <w:webHidden/>
               </w:rPr>
-              <w:instrText xml:space="preserve"> PAGEREF _Toc56882834 \h </w:instrText>
+              <w:instrText xml:space="preserve"> PAGEREF _Toc63976189 \h </w:instrText>
             </w:r>
             <w:r>
               <w:rPr>
@@ -3133,6 +3135,152 @@
             <w:r>
               <w:rPr>
                 <w:noProof/>
+                <w:webHidden/>
+              </w:rPr>
+              <w:fldChar w:fldCharType="end"/>
+            </w:r>
+          </w:hyperlink>
+        </w:p>
+        <w:p>
+          <w:pPr>
+            <w:pStyle w:val="Obsah2"/>
+            <w:rPr>
+              <w:rFonts w:eastAsiaTheme="minorEastAsia"/>
+              <w:sz w:val="22"/>
+              <w:lang w:eastAsia="cs-CZ"/>
+            </w:rPr>
+          </w:pPr>
+          <w:hyperlink w:anchor="_Toc63976190" w:history="1">
+            <w:r>
+              <w:rPr>
+                <w:rStyle w:val="Hypertextovodkaz"/>
+              </w:rPr>
+              <w:t>9.1</w:t>
+            </w:r>
+            <w:r>
+              <w:rPr>
+                <w:rFonts w:eastAsiaTheme="minorEastAsia"/>
+                <w:sz w:val="22"/>
+                <w:lang w:eastAsia="cs-CZ"/>
+              </w:rPr>
+              <w:tab/>
+            </w:r>
+            <w:r>
+              <w:rPr>
+                <w:rStyle w:val="Hypertextovodkaz"/>
+              </w:rPr>
+              <w:t>Lokální spuštění</w:t>
+            </w:r>
+            <w:r>
+              <w:rPr>
+                <w:webHidden/>
+              </w:rPr>
+              <w:tab/>
+            </w:r>
+            <w:r>
+              <w:rPr>
+                <w:webHidden/>
+              </w:rPr>
+              <w:fldChar w:fldCharType="begin"/>
+            </w:r>
+            <w:r>
+              <w:rPr>
+                <w:webHidden/>
+              </w:rPr>
+              <w:instrText xml:space="preserve"> PAGEREF _Toc63976190 \h </w:instrText>
+            </w:r>
+            <w:r>
+              <w:rPr>
+                <w:webHidden/>
+              </w:rPr>
+            </w:r>
+            <w:r>
+              <w:rPr>
+                <w:webHidden/>
+              </w:rPr>
+              <w:fldChar w:fldCharType="separate"/>
+            </w:r>
+            <w:r>
+              <w:rPr>
+                <w:webHidden/>
+              </w:rPr>
+              <w:t>10</w:t>
+            </w:r>
+            <w:r>
+              <w:rPr>
+                <w:webHidden/>
+              </w:rPr>
+              <w:fldChar w:fldCharType="end"/>
+            </w:r>
+          </w:hyperlink>
+        </w:p>
+        <w:p>
+          <w:pPr>
+            <w:pStyle w:val="Obsah2"/>
+            <w:rPr>
+              <w:rFonts w:eastAsiaTheme="minorEastAsia"/>
+              <w:sz w:val="22"/>
+              <w:lang w:eastAsia="cs-CZ"/>
+            </w:rPr>
+          </w:pPr>
+          <w:hyperlink w:anchor="_Toc63976191" w:history="1">
+            <w:r>
+              <w:rPr>
+                <w:rStyle w:val="Hypertextovodkaz"/>
+              </w:rPr>
+              <w:t>9.2</w:t>
+            </w:r>
+            <w:r>
+              <w:rPr>
+                <w:rFonts w:eastAsiaTheme="minorEastAsia"/>
+                <w:sz w:val="22"/>
+                <w:lang w:eastAsia="cs-CZ"/>
+              </w:rPr>
+              <w:tab/>
+            </w:r>
+            <w:r>
+              <w:rPr>
+                <w:rStyle w:val="Hypertextovodkaz"/>
+              </w:rPr>
+              <w:t>Spuštění na heroku</w:t>
+            </w:r>
+            <w:r>
+              <w:rPr>
+                <w:webHidden/>
+              </w:rPr>
+              <w:tab/>
+            </w:r>
+            <w:r>
+              <w:rPr>
+                <w:webHidden/>
+              </w:rPr>
+              <w:fldChar w:fldCharType="begin"/>
+            </w:r>
+            <w:r>
+              <w:rPr>
+                <w:webHidden/>
+              </w:rPr>
+              <w:instrText xml:space="preserve"> PAGEREF _Toc63976191 \h </w:instrText>
+            </w:r>
+            <w:r>
+              <w:rPr>
+                <w:webHidden/>
+              </w:rPr>
+            </w:r>
+            <w:r>
+              <w:rPr>
+                <w:webHidden/>
+              </w:rPr>
+              <w:fldChar w:fldCharType="separate"/>
+            </w:r>
+            <w:r>
+              <w:rPr>
+                <w:webHidden/>
+              </w:rPr>
+              <w:t>11</w:t>
+            </w:r>
+            <w:r>
+              <w:rPr>
                 <w:webHidden/>
               </w:rPr>
               <w:fldChar w:fldCharType="end"/>
@@ -3153,7 +3301,7 @@
               <w:lang w:eastAsia="cs-CZ"/>
             </w:rPr>
           </w:pPr>
-          <w:hyperlink w:anchor="_Toc56882835" w:history="1">
+          <w:hyperlink w:anchor="_Toc63976192" w:history="1">
             <w:r>
               <w:rPr>
                 <w:rStyle w:val="Hypertextovodkaz"/>
@@ -3175,6 +3323,94 @@
                 <w:rStyle w:val="Hypertextovodkaz"/>
                 <w:noProof/>
               </w:rPr>
+              <w:t>Závěr</w:t>
+            </w:r>
+            <w:r>
+              <w:rPr>
+                <w:noProof/>
+                <w:webHidden/>
+              </w:rPr>
+              <w:tab/>
+            </w:r>
+            <w:r>
+              <w:rPr>
+                <w:noProof/>
+                <w:webHidden/>
+              </w:rPr>
+              <w:fldChar w:fldCharType="begin"/>
+            </w:r>
+            <w:r>
+              <w:rPr>
+                <w:noProof/>
+                <w:webHidden/>
+              </w:rPr>
+              <w:instrText xml:space="preserve"> PAGEREF _Toc63976192 \h </w:instrText>
+            </w:r>
+            <w:r>
+              <w:rPr>
+                <w:noProof/>
+                <w:webHidden/>
+              </w:rPr>
+            </w:r>
+            <w:r>
+              <w:rPr>
+                <w:noProof/>
+                <w:webHidden/>
+              </w:rPr>
+              <w:fldChar w:fldCharType="separate"/>
+            </w:r>
+            <w:r>
+              <w:rPr>
+                <w:noProof/>
+                <w:webHidden/>
+              </w:rPr>
+              <w:t>11</w:t>
+            </w:r>
+            <w:r>
+              <w:rPr>
+                <w:noProof/>
+                <w:webHidden/>
+              </w:rPr>
+              <w:fldChar w:fldCharType="end"/>
+            </w:r>
+          </w:hyperlink>
+        </w:p>
+        <w:p>
+          <w:pPr>
+            <w:pStyle w:val="Obsah1"/>
+            <w:tabs>
+              <w:tab w:val="left" w:pos="660"/>
+              <w:tab w:val="right" w:leader="dot" w:pos="9736"/>
+            </w:tabs>
+            <w:rPr>
+              <w:rFonts w:eastAsiaTheme="minorEastAsia"/>
+              <w:noProof/>
+              <w:sz w:val="22"/>
+              <w:lang w:eastAsia="cs-CZ"/>
+            </w:rPr>
+          </w:pPr>
+          <w:hyperlink w:anchor="_Toc63976193" w:history="1">
+            <w:r>
+              <w:rPr>
+                <w:rStyle w:val="Hypertextovodkaz"/>
+                <w:noProof/>
+              </w:rPr>
+              <w:t>11)</w:t>
+            </w:r>
+            <w:r>
+              <w:rPr>
+                <w:rFonts w:eastAsiaTheme="minorEastAsia"/>
+                <w:noProof/>
+                <w:sz w:val="22"/>
+                <w:lang w:eastAsia="cs-CZ"/>
+              </w:rPr>
+              <w:tab/>
+            </w:r>
+            <w:r>
+              <w:rPr>
+                <w:rStyle w:val="Hypertextovodkaz"/>
+                <w:noProof/>
+              </w:rPr>
               <w:t>Seznam Obrázků</w:t>
             </w:r>
             <w:r>
@@ -3196,7 +3432,7 @@
                 <w:noProof/>
                 <w:webHidden/>
               </w:rPr>
-              <w:instrText xml:space="preserve"> PAGEREF _Toc56882835 \h </w:instrText>
+              <w:instrText xml:space="preserve"> PAGEREF _Toc63976193 \h </w:instrText>
             </w:r>
             <w:r>
               <w:rPr>
@@ -3216,7 +3452,95 @@
                 <w:noProof/>
                 <w:webHidden/>
               </w:rPr>
-              <w:t>10</w:t>
+              <w:t>11</w:t>
+            </w:r>
+            <w:r>
+              <w:rPr>
+                <w:noProof/>
+                <w:webHidden/>
+              </w:rPr>
+              <w:fldChar w:fldCharType="end"/>
+            </w:r>
+          </w:hyperlink>
+        </w:p>
+        <w:p>
+          <w:pPr>
+            <w:pStyle w:val="Obsah1"/>
+            <w:tabs>
+              <w:tab w:val="left" w:pos="660"/>
+              <w:tab w:val="right" w:leader="dot" w:pos="9736"/>
+            </w:tabs>
+            <w:rPr>
+              <w:rFonts w:eastAsiaTheme="minorEastAsia"/>
+              <w:noProof/>
+              <w:sz w:val="22"/>
+              <w:lang w:eastAsia="cs-CZ"/>
+            </w:rPr>
+          </w:pPr>
+          <w:hyperlink w:anchor="_Toc63976194" w:history="1">
+            <w:r>
+              <w:rPr>
+                <w:rStyle w:val="Hypertextovodkaz"/>
+                <w:noProof/>
+              </w:rPr>
+              <w:t>12)</w:t>
+            </w:r>
+            <w:r>
+              <w:rPr>
+                <w:rFonts w:eastAsiaTheme="minorEastAsia"/>
+                <w:noProof/>
+                <w:sz w:val="22"/>
+                <w:lang w:eastAsia="cs-CZ"/>
+              </w:rPr>
+              <w:tab/>
+            </w:r>
+            <w:r>
+              <w:rPr>
+                <w:rStyle w:val="Hypertextovodkaz"/>
+                <w:noProof/>
+              </w:rPr>
+              <w:t>Zdroje</w:t>
+            </w:r>
+            <w:r>
+              <w:rPr>
+                <w:noProof/>
+                <w:webHidden/>
+              </w:rPr>
+              <w:tab/>
+            </w:r>
+            <w:r>
+              <w:rPr>
+                <w:noProof/>
+                <w:webHidden/>
+              </w:rPr>
+              <w:fldChar w:fldCharType="begin"/>
+            </w:r>
+            <w:r>
+              <w:rPr>
+                <w:noProof/>
+                <w:webHidden/>
+              </w:rPr>
+              <w:instrText xml:space="preserve"> PAGEREF _Toc63976194 \h </w:instrText>
+            </w:r>
+            <w:r>
+              <w:rPr>
+                <w:noProof/>
+                <w:webHidden/>
+              </w:rPr>
+            </w:r>
+            <w:r>
+              <w:rPr>
+                <w:noProof/>
+                <w:webHidden/>
+              </w:rPr>
+              <w:fldChar w:fldCharType="separate"/>
+            </w:r>
+            <w:r>
+              <w:rPr>
+                <w:noProof/>
+                <w:webHidden/>
+              </w:rPr>
+              <w:t>11</w:t>
             </w:r>
             <w:r>
               <w:rPr>
@@ -3261,7 +3585,7 @@
       <w:pPr>
         <w:pStyle w:val="Nadpis1"/>
       </w:pPr>
-      <w:bookmarkStart w:id="10" w:name="_Toc56882802"/>
+      <w:bookmarkStart w:id="10" w:name="_Toc63976157"/>
       <w:r>
         <w:lastRenderedPageBreak/>
         <w:t>Úvod</w:t>
@@ -3323,11 +3647,16 @@
         <w:t>é uživatele</w:t>
       </w:r>
       <w:r>
-        <w:t>. Další přístup se už řeší na serveru pomocí „middlewar</w:t>
+        <w:t>. Další přístup se už řeší na serveru pomocí „</w:t>
+      </w:r>
+      <w:proofErr w:type="spellStart"/>
+      <w:r>
+        <w:t>middlewar</w:t>
       </w:r>
       <w:r>
         <w:t>e</w:t>
       </w:r>
+      <w:proofErr w:type="spellEnd"/>
       <w:r>
         <w:t>“, pole funkcí odehrávající se před dotazem.</w:t>
       </w:r>
@@ -3341,7 +3670,7 @@
       <w:pPr>
         <w:pStyle w:val="Nadpis1"/>
       </w:pPr>
-      <w:bookmarkStart w:id="11" w:name="_Toc56882803"/>
+      <w:bookmarkStart w:id="11" w:name="_Toc63976158"/>
       <w:r>
         <w:t>Technologie</w:t>
       </w:r>
@@ -3353,15 +3682,15 @@
         <w:jc w:val="both"/>
       </w:pPr>
       <w:bookmarkStart w:id="12" w:name="_Toc56788084"/>
-      <w:bookmarkStart w:id="13" w:name="_Toc56882804"/>
+      <w:bookmarkStart w:id="13" w:name="_Toc63976159"/>
       <w:r>
         <w:t>Hlavní technolog</w:t>
       </w:r>
       <w:bookmarkEnd w:id="12"/>
+      <w:r>
+        <w:t>ie</w:t>
+      </w:r>
       <w:bookmarkEnd w:id="13"/>
-      <w:r>
-        <w:t>ie</w:t>
-      </w:r>
     </w:p>
     <w:p/>
     <w:p>
@@ -3378,7 +3707,15 @@
         <w:t>e</w:t>
       </w:r>
       <w:r>
-        <w:t xml:space="preserve"> je takzvaný Pernstack.</w:t>
+        <w:t xml:space="preserve"> je takzvaný </w:t>
+      </w:r>
+      <w:proofErr w:type="spellStart"/>
+      <w:r>
+        <w:t>Pernstack</w:t>
+      </w:r>
+      <w:proofErr w:type="spellEnd"/>
+      <w:r>
+        <w:t>.</w:t>
       </w:r>
     </w:p>
     <w:p>
@@ -3389,9 +3726,11 @@
           <w:numId w:val="9"/>
         </w:numPr>
       </w:pPr>
+      <w:proofErr w:type="spellStart"/>
       <w:r>
         <w:t>PostrgeSQL</w:t>
       </w:r>
+      <w:proofErr w:type="spellEnd"/>
     </w:p>
     <w:p>
       <w:pPr>
@@ -3425,8 +3764,13 @@
           <w:numId w:val="9"/>
         </w:numPr>
       </w:pPr>
-      <w:r>
-        <w:t>Javascriptový framework pro vytváření serveru, nadstavba Node.js</w:t>
+      <w:proofErr w:type="spellStart"/>
+      <w:r>
+        <w:t>Javascriptový</w:t>
+      </w:r>
+      <w:proofErr w:type="spellEnd"/>
+      <w:r>
+        <w:t xml:space="preserve"> framework pro vytváření serveru, nadstavba Node.js</w:t>
       </w:r>
     </w:p>
     <w:p>
@@ -3449,8 +3793,21 @@
           <w:numId w:val="9"/>
         </w:numPr>
       </w:pPr>
-      <w:r>
-        <w:t>javascriptová knihovna pro efektivní vytváření frontendu webových aplikací, které fungují na všech moderních browserech.</w:t>
+      <w:proofErr w:type="spellStart"/>
+      <w:r>
+        <w:t>javascriptová</w:t>
+      </w:r>
+      <w:proofErr w:type="spellEnd"/>
+      <w:r>
+        <w:t xml:space="preserve"> knihovna pro efektivní vytváření </w:t>
+      </w:r>
+      <w:proofErr w:type="spellStart"/>
+      <w:r>
+        <w:t>frontendu</w:t>
+      </w:r>
+      <w:proofErr w:type="spellEnd"/>
+      <w:r>
+        <w:t xml:space="preserve"> webových aplikací, které fungují na všech moderních browserech.</w:t>
       </w:r>
     </w:p>
     <w:p>
@@ -3473,8 +3830,13 @@
           <w:numId w:val="9"/>
         </w:numPr>
       </w:pPr>
-      <w:r>
-        <w:t>Javascriptové serverové prostředí</w:t>
+      <w:proofErr w:type="spellStart"/>
+      <w:r>
+        <w:t>Javascriptové</w:t>
+      </w:r>
+      <w:proofErr w:type="spellEnd"/>
+      <w:r>
+        <w:t xml:space="preserve"> serverové prostředí</w:t>
       </w:r>
     </w:p>
     <w:p>
@@ -3482,7 +3844,7 @@
         <w:pStyle w:val="Nadpis2"/>
       </w:pPr>
       <w:bookmarkStart w:id="14" w:name="_Toc56788085"/>
-      <w:bookmarkStart w:id="15" w:name="_Toc56882805"/>
+      <w:bookmarkStart w:id="15" w:name="_Toc63976160"/>
       <w:r>
         <w:t>T</w:t>
       </w:r>
@@ -3490,10 +3852,10 @@
         <w:t>echnologie</w:t>
       </w:r>
       <w:bookmarkEnd w:id="14"/>
+      <w:r>
+        <w:t xml:space="preserve"> serverové části</w:t>
+      </w:r>
       <w:bookmarkEnd w:id="15"/>
-      <w:r>
-        <w:t xml:space="preserve"> serverové části</w:t>
-      </w:r>
     </w:p>
     <w:p>
       <w:pPr>
@@ -3503,8 +3865,13 @@
           <w:numId w:val="10"/>
         </w:numPr>
       </w:pPr>
-      <w:r>
-        <w:t xml:space="preserve">Bcrypt </w:t>
+      <w:proofErr w:type="spellStart"/>
+      <w:r>
+        <w:t>Bcrypt</w:t>
+      </w:r>
+      <w:proofErr w:type="spellEnd"/>
+      <w:r>
+        <w:t xml:space="preserve"> </w:t>
       </w:r>
     </w:p>
     <w:p>
@@ -3515,8 +3882,13 @@
           <w:numId w:val="10"/>
         </w:numPr>
       </w:pPr>
-      <w:r>
-        <w:t>hashování hesel</w:t>
+      <w:proofErr w:type="spellStart"/>
+      <w:r>
+        <w:t>hashování</w:t>
+      </w:r>
+      <w:proofErr w:type="spellEnd"/>
+      <w:r>
+        <w:t xml:space="preserve"> hesel</w:t>
       </w:r>
     </w:p>
     <w:p>
@@ -3527,9 +3899,11 @@
           <w:numId w:val="10"/>
         </w:numPr>
       </w:pPr>
+      <w:proofErr w:type="spellStart"/>
       <w:r>
         <w:t>Cookie-parser</w:t>
       </w:r>
+      <w:proofErr w:type="spellEnd"/>
     </w:p>
     <w:p>
       <w:pPr>
@@ -3551,9 +3925,11 @@
           <w:numId w:val="10"/>
         </w:numPr>
       </w:pPr>
+      <w:proofErr w:type="spellStart"/>
       <w:r>
         <w:t>Cors</w:t>
       </w:r>
+      <w:proofErr w:type="spellEnd"/>
     </w:p>
     <w:p>
       <w:pPr>
@@ -3575,9 +3951,11 @@
           <w:numId w:val="10"/>
         </w:numPr>
       </w:pPr>
+      <w:proofErr w:type="spellStart"/>
       <w:r>
         <w:t>Jsonwebtoken</w:t>
       </w:r>
+      <w:proofErr w:type="spellEnd"/>
     </w:p>
     <w:p>
       <w:pPr>
@@ -3599,8 +3977,21 @@
           <w:numId w:val="10"/>
         </w:numPr>
       </w:pPr>
-      <w:r>
-        <w:t>Pg(node-postgres)</w:t>
+      <w:proofErr w:type="spellStart"/>
+      <w:r>
+        <w:t>Pg</w:t>
+      </w:r>
+      <w:proofErr w:type="spellEnd"/>
+      <w:r>
+        <w:t>(node-</w:t>
+      </w:r>
+      <w:proofErr w:type="spellStart"/>
+      <w:r>
+        <w:t>postgres</w:t>
+      </w:r>
+      <w:proofErr w:type="spellEnd"/>
+      <w:r>
+        <w:t>)</w:t>
       </w:r>
     </w:p>
     <w:p>
@@ -3612,7 +4003,15 @@
         </w:numPr>
       </w:pPr>
       <w:r>
-        <w:t>Připojí PostgreSQL databázi</w:t>
+        <w:t xml:space="preserve">Připojí </w:t>
+      </w:r>
+      <w:proofErr w:type="spellStart"/>
+      <w:r>
+        <w:t>PostgreSQL</w:t>
+      </w:r>
+      <w:proofErr w:type="spellEnd"/>
+      <w:r>
+        <w:t xml:space="preserve"> databázi</w:t>
       </w:r>
     </w:p>
     <w:p>
@@ -3630,7 +4029,7 @@
         <w:pStyle w:val="Nadpis2"/>
       </w:pPr>
       <w:bookmarkStart w:id="16" w:name="_Toc56788086"/>
-      <w:bookmarkStart w:id="17" w:name="_Toc56882806"/>
+      <w:bookmarkStart w:id="17" w:name="_Toc63976161"/>
       <w:r>
         <w:t>T</w:t>
       </w:r>
@@ -3638,10 +4037,10 @@
         <w:t>echnologie</w:t>
       </w:r>
       <w:bookmarkEnd w:id="16"/>
+      <w:r>
+        <w:t xml:space="preserve"> klientské části</w:t>
+      </w:r>
       <w:bookmarkEnd w:id="17"/>
-      <w:r>
-        <w:t xml:space="preserve"> klientské části</w:t>
-      </w:r>
     </w:p>
     <w:p>
       <w:pPr>
@@ -3651,9 +4050,11 @@
           <w:numId w:val="11"/>
         </w:numPr>
       </w:pPr>
+      <w:proofErr w:type="spellStart"/>
       <w:r>
         <w:t>React-hook-form</w:t>
       </w:r>
+      <w:proofErr w:type="spellEnd"/>
     </w:p>
     <w:p>
       <w:pPr>
@@ -3675,8 +4076,13 @@
           <w:numId w:val="11"/>
         </w:numPr>
       </w:pPr>
-      <w:r>
-        <w:t xml:space="preserve">Axios </w:t>
+      <w:proofErr w:type="spellStart"/>
+      <w:r>
+        <w:t>Axios</w:t>
+      </w:r>
+      <w:proofErr w:type="spellEnd"/>
+      <w:r>
+        <w:t xml:space="preserve"> </w:t>
       </w:r>
     </w:p>
     <w:p>
@@ -3699,9 +4105,11 @@
           <w:numId w:val="11"/>
         </w:numPr>
       </w:pPr>
+      <w:proofErr w:type="spellStart"/>
       <w:r>
         <w:t>React-bootstrap</w:t>
       </w:r>
+      <w:proofErr w:type="spellEnd"/>
     </w:p>
     <w:p>
       <w:pPr>
@@ -3723,9 +4131,11 @@
           <w:numId w:val="11"/>
         </w:numPr>
       </w:pPr>
+      <w:proofErr w:type="spellStart"/>
       <w:r>
         <w:t>Firebase</w:t>
       </w:r>
+      <w:proofErr w:type="spellEnd"/>
     </w:p>
     <w:p>
       <w:pPr>
@@ -3747,9 +4157,11 @@
           <w:numId w:val="11"/>
         </w:numPr>
       </w:pPr>
+      <w:proofErr w:type="spellStart"/>
       <w:r>
         <w:t>react-dnd</w:t>
       </w:r>
+      <w:proofErr w:type="spellEnd"/>
     </w:p>
     <w:p>
       <w:pPr>
@@ -3777,9 +4189,11 @@
           <w:numId w:val="11"/>
         </w:numPr>
       </w:pPr>
+      <w:proofErr w:type="spellStart"/>
       <w:r>
         <w:t>react-dnd-multi-backend</w:t>
       </w:r>
+      <w:proofErr w:type="spellEnd"/>
     </w:p>
     <w:p>
       <w:pPr>
@@ -3790,8 +4204,21 @@
         </w:numPr>
       </w:pPr>
       <w:r>
-        <w:t>spojí dotykový backend s html5 backendem</w:t>
-      </w:r>
+        <w:t xml:space="preserve">spojí dotykový </w:t>
+      </w:r>
+      <w:proofErr w:type="spellStart"/>
+      <w:r>
+        <w:t>backend</w:t>
+      </w:r>
+      <w:proofErr w:type="spellEnd"/>
+      <w:r>
+        <w:t xml:space="preserve"> s html5 </w:t>
+      </w:r>
+      <w:proofErr w:type="spellStart"/>
+      <w:r>
+        <w:t>backendem</w:t>
+      </w:r>
+      <w:proofErr w:type="spellEnd"/>
     </w:p>
     <w:p>
       <w:pPr>
@@ -3831,9 +4258,11 @@
           <w:numId w:val="11"/>
         </w:numPr>
       </w:pPr>
+      <w:proofErr w:type="spellStart"/>
       <w:r>
         <w:t>react-dnd-touch-backend</w:t>
       </w:r>
+      <w:proofErr w:type="spellEnd"/>
     </w:p>
     <w:p>
       <w:pPr>
@@ -3861,9 +4290,11 @@
           <w:numId w:val="11"/>
         </w:numPr>
       </w:pPr>
+      <w:proofErr w:type="spellStart"/>
       <w:r>
         <w:t>immutability-helper</w:t>
       </w:r>
+      <w:proofErr w:type="spellEnd"/>
     </w:p>
     <w:p>
       <w:pPr>
@@ -3885,9 +4316,11 @@
           <w:numId w:val="11"/>
         </w:numPr>
       </w:pPr>
+      <w:proofErr w:type="spellStart"/>
       <w:r>
         <w:t>uuid</w:t>
       </w:r>
+      <w:proofErr w:type="spellEnd"/>
     </w:p>
     <w:p>
       <w:pPr>
@@ -3898,7 +4331,23 @@
         </w:numPr>
       </w:pPr>
       <w:r>
-        <w:t>generuje uuid, uuid je jedinečný klíč</w:t>
+        <w:t xml:space="preserve">generuje </w:t>
+      </w:r>
+      <w:proofErr w:type="spellStart"/>
+      <w:r>
+        <w:t>uuid</w:t>
+      </w:r>
+      <w:proofErr w:type="spellEnd"/>
+      <w:r>
+        <w:t xml:space="preserve">, </w:t>
+      </w:r>
+      <w:proofErr w:type="spellStart"/>
+      <w:r>
+        <w:t>uuid</w:t>
+      </w:r>
+      <w:proofErr w:type="spellEnd"/>
+      <w:r>
+        <w:t xml:space="preserve"> je jedinečný klíč</w:t>
       </w:r>
     </w:p>
     <w:p>
@@ -3906,19 +4355,24 @@
         <w:pStyle w:val="Nadpis1"/>
       </w:pPr>
       <w:bookmarkStart w:id="18" w:name="_Toc56788087"/>
-      <w:bookmarkStart w:id="19" w:name="_Toc56882807"/>
-      <w:r>
-        <w:t>Struktura Backendu</w:t>
+      <w:bookmarkStart w:id="19" w:name="_Toc63976162"/>
+      <w:r>
+        <w:t xml:space="preserve">Struktura </w:t>
+      </w:r>
+      <w:proofErr w:type="spellStart"/>
+      <w:r>
+        <w:t>Backendu</w:t>
       </w:r>
       <w:bookmarkEnd w:id="18"/>
       <w:bookmarkEnd w:id="19"/>
+      <w:proofErr w:type="spellEnd"/>
     </w:p>
     <w:p>
       <w:pPr>
         <w:pStyle w:val="Nadpis2"/>
       </w:pPr>
       <w:bookmarkStart w:id="20" w:name="_Toc56788088"/>
-      <w:bookmarkStart w:id="21" w:name="_Toc56882808"/>
+      <w:bookmarkStart w:id="21" w:name="_Toc63976163"/>
       <w:r>
         <w:t>N</w:t>
       </w:r>
@@ -3933,7 +4387,23 @@
     </w:p>
     <w:p>
       <w:r>
-        <w:t>Jako hlavní databázi jsem si vybral PostgreSQL, je velice jednoduchá nainstalovat a používat lokálně a na Heroku. Další</w:t>
+        <w:t xml:space="preserve">Jako hlavní databázi jsem si vybral </w:t>
+      </w:r>
+      <w:proofErr w:type="spellStart"/>
+      <w:r>
+        <w:t>PostgreSQL</w:t>
+      </w:r>
+      <w:proofErr w:type="spellEnd"/>
+      <w:r>
+        <w:t xml:space="preserve">, je velice jednoduchá nainstalovat a používat lokálně a na </w:t>
+      </w:r>
+      <w:proofErr w:type="spellStart"/>
+      <w:r>
+        <w:t>Heroku</w:t>
+      </w:r>
+      <w:proofErr w:type="spellEnd"/>
+      <w:r>
+        <w:t>. Další</w:t>
       </w:r>
       <w:r>
         <w:t>m</w:t>
@@ -3951,7 +4421,15 @@
         <w:t>,</w:t>
       </w:r>
       <w:r>
-        <w:t xml:space="preserve"> poslední důvod je opensource. </w:t>
+        <w:t xml:space="preserve"> poslední důvod je </w:t>
+      </w:r>
+      <w:proofErr w:type="spellStart"/>
+      <w:r>
+        <w:t>opensource</w:t>
+      </w:r>
+      <w:proofErr w:type="spellEnd"/>
+      <w:r>
+        <w:t xml:space="preserve">. </w:t>
       </w:r>
     </w:p>
     <w:p>
@@ -4055,9 +4533,11 @@
           <w:numId w:val="12"/>
         </w:numPr>
       </w:pPr>
+      <w:proofErr w:type="spellStart"/>
       <w:r>
         <w:t>users</w:t>
       </w:r>
+      <w:proofErr w:type="spellEnd"/>
     </w:p>
     <w:p>
       <w:pPr>
@@ -4079,9 +4559,11 @@
           <w:numId w:val="12"/>
         </w:numPr>
       </w:pPr>
+      <w:proofErr w:type="spellStart"/>
       <w:r>
         <w:t>refreshtokens</w:t>
       </w:r>
+      <w:proofErr w:type="spellEnd"/>
     </w:p>
     <w:p>
       <w:pPr>
@@ -4103,9 +4585,11 @@
           <w:numId w:val="12"/>
         </w:numPr>
       </w:pPr>
+      <w:proofErr w:type="spellStart"/>
       <w:r>
         <w:t>ingredients</w:t>
       </w:r>
+      <w:proofErr w:type="spellEnd"/>
     </w:p>
     <w:p>
       <w:pPr>
@@ -4133,9 +4617,11 @@
           <w:numId w:val="12"/>
         </w:numPr>
       </w:pPr>
+      <w:proofErr w:type="spellStart"/>
       <w:r>
         <w:t>utensils</w:t>
       </w:r>
+      <w:proofErr w:type="spellEnd"/>
     </w:p>
     <w:p>
       <w:pPr>
@@ -4157,9 +4643,11 @@
           <w:numId w:val="12"/>
         </w:numPr>
       </w:pPr>
+      <w:proofErr w:type="spellStart"/>
       <w:r>
         <w:t>recipies</w:t>
       </w:r>
+      <w:proofErr w:type="spellEnd"/>
     </w:p>
     <w:p>
       <w:pPr>
@@ -4181,9 +4669,11 @@
           <w:numId w:val="12"/>
         </w:numPr>
       </w:pPr>
+      <w:proofErr w:type="spellStart"/>
       <w:r>
         <w:t>recipie_ingredients</w:t>
       </w:r>
+      <w:proofErr w:type="spellEnd"/>
     </w:p>
     <w:p>
       <w:pPr>
@@ -4205,9 +4695,11 @@
           <w:numId w:val="12"/>
         </w:numPr>
       </w:pPr>
+      <w:proofErr w:type="spellStart"/>
       <w:r>
         <w:t>recipie_utensils</w:t>
       </w:r>
+      <w:proofErr w:type="spellEnd"/>
     </w:p>
     <w:p>
       <w:pPr>
@@ -4229,9 +4721,11 @@
           <w:numId w:val="12"/>
         </w:numPr>
       </w:pPr>
+      <w:proofErr w:type="spellStart"/>
       <w:r>
         <w:t>recipie_steps</w:t>
       </w:r>
+      <w:proofErr w:type="spellEnd"/>
     </w:p>
     <w:p>
       <w:pPr>
@@ -4253,9 +4747,11 @@
           <w:numId w:val="12"/>
         </w:numPr>
       </w:pPr>
+      <w:proofErr w:type="spellStart"/>
       <w:r>
         <w:t>step_utensils</w:t>
       </w:r>
+      <w:proofErr w:type="spellEnd"/>
     </w:p>
     <w:p>
       <w:pPr>
@@ -4278,9 +4774,11 @@
           <w:numId w:val="12"/>
         </w:numPr>
       </w:pPr>
+      <w:proofErr w:type="spellStart"/>
       <w:r>
         <w:t>step_ingredients</w:t>
       </w:r>
+      <w:proofErr w:type="spellEnd"/>
     </w:p>
     <w:p>
       <w:pPr>
@@ -4302,9 +4800,11 @@
           <w:numId w:val="12"/>
         </w:numPr>
       </w:pPr>
+      <w:proofErr w:type="spellStart"/>
       <w:r>
         <w:t>recipie_like</w:t>
       </w:r>
+      <w:proofErr w:type="spellEnd"/>
     </w:p>
     <w:p>
       <w:pPr>
@@ -4326,9 +4826,11 @@
           <w:numId w:val="12"/>
         </w:numPr>
       </w:pPr>
+      <w:proofErr w:type="spellStart"/>
       <w:r>
         <w:t>comments</w:t>
       </w:r>
+      <w:proofErr w:type="spellEnd"/>
     </w:p>
     <w:p>
       <w:pPr>
@@ -4350,9 +4852,11 @@
           <w:numId w:val="12"/>
         </w:numPr>
       </w:pPr>
+      <w:proofErr w:type="spellStart"/>
       <w:r>
         <w:t>comments_like</w:t>
       </w:r>
+      <w:proofErr w:type="spellEnd"/>
     </w:p>
     <w:p>
       <w:pPr>
@@ -4371,9 +4875,11 @@
       <w:pPr>
         <w:pStyle w:val="Nadpis2"/>
       </w:pPr>
+      <w:bookmarkStart w:id="23" w:name="_Toc63976164"/>
       <w:r>
         <w:t>Autentizace</w:t>
       </w:r>
+      <w:bookmarkEnd w:id="23"/>
     </w:p>
     <w:p>
       <w:r>
@@ -4408,14 +4914,35 @@
           <w:numId w:val="14"/>
         </w:numPr>
       </w:pPr>
-      <w:r>
-        <w:t>Refresh token – žeton s dlouhou trvanlivostí uložený jako http only cookies. Slouží pro žádost o ac</w:t>
+      <w:proofErr w:type="spellStart"/>
+      <w:r>
+        <w:t>Refresh</w:t>
+      </w:r>
+      <w:proofErr w:type="spellEnd"/>
+      <w:r>
+        <w:t xml:space="preserve"> token – žeton s dlouhou trvanlivostí uložený jako http </w:t>
+      </w:r>
+      <w:proofErr w:type="spellStart"/>
+      <w:r>
+        <w:t>only</w:t>
+      </w:r>
+      <w:proofErr w:type="spellEnd"/>
+      <w:r>
+        <w:t xml:space="preserve"> cookies. Slouží pro žádost o </w:t>
+      </w:r>
+      <w:proofErr w:type="spellStart"/>
+      <w:r>
+        <w:t>ac</w:t>
       </w:r>
       <w:r>
         <w:t>c</w:t>
       </w:r>
       <w:r>
-        <w:t>ess token.</w:t>
+        <w:t>ess</w:t>
+      </w:r>
+      <w:proofErr w:type="spellEnd"/>
+      <w:r>
+        <w:t xml:space="preserve"> token.</w:t>
       </w:r>
     </w:p>
     <w:p>
@@ -4433,7 +4960,15 @@
         <w:t>c</w:t>
       </w:r>
       <w:r>
-        <w:t>cess token – žeton s krátkou trvanlivostí uložený v paměti aplikace a je obnoven, pokud uživatel má refresh token.</w:t>
+        <w:t xml:space="preserve">cess token – žeton s krátkou trvanlivostí uložený v paměti aplikace a je obnoven, pokud uživatel má </w:t>
+      </w:r>
+      <w:proofErr w:type="spellStart"/>
+      <w:r>
+        <w:t>refresh</w:t>
+      </w:r>
+      <w:proofErr w:type="spellEnd"/>
+      <w:r>
+        <w:t xml:space="preserve"> token.</w:t>
       </w:r>
     </w:p>
     <w:p>
@@ -4462,13 +4997,29 @@
         <w:t>,</w:t>
       </w:r>
       <w:r>
-        <w:t xml:space="preserve"> nebo zaregistruje dostane refresh token jako cookies, pro větší bezpečnost je uložený v databázi, a a</w:t>
+        <w:t xml:space="preserve"> nebo zaregistruje dostane </w:t>
+      </w:r>
+      <w:proofErr w:type="spellStart"/>
+      <w:r>
+        <w:t>refresh</w:t>
+      </w:r>
+      <w:proofErr w:type="spellEnd"/>
+      <w:r>
+        <w:t xml:space="preserve"> token jako cookies, pro větší bezpečnost je uložený v databázi, a </w:t>
+      </w:r>
+      <w:proofErr w:type="spellStart"/>
+      <w:r>
+        <w:t>a</w:t>
       </w:r>
       <w:r>
         <w:t>c</w:t>
       </w:r>
       <w:r>
-        <w:t>cess token v odpovědi od serveru.</w:t>
+        <w:t>cess</w:t>
+      </w:r>
+      <w:proofErr w:type="spellEnd"/>
+      <w:r>
+        <w:t xml:space="preserve"> token v odpovědi od serveru.</w:t>
       </w:r>
     </w:p>
     <w:p>
@@ -4492,11 +5043,24 @@
         <w:t>í</w:t>
       </w:r>
       <w:r>
-        <w:t xml:space="preserve"> do paměti a bude přidán do headeru každého request</w:t>
+        <w:t xml:space="preserve"> do paměti a bude přidán do </w:t>
+      </w:r>
+      <w:proofErr w:type="spellStart"/>
+      <w:r>
+        <w:t>headeru</w:t>
+      </w:r>
+      <w:proofErr w:type="spellEnd"/>
+      <w:r>
+        <w:t xml:space="preserve"> každého </w:t>
+      </w:r>
+      <w:proofErr w:type="spellStart"/>
+      <w:r>
+        <w:t>request</w:t>
       </w:r>
       <w:r>
         <w:t>u</w:t>
       </w:r>
+      <w:proofErr w:type="spellEnd"/>
       <w:r>
         <w:t xml:space="preserve">, který vyžaduje autorizovaný přístup. </w:t>
       </w:r>
@@ -4510,30 +5074,70 @@
         </w:numPr>
       </w:pPr>
       <w:r>
-        <w:t>Pokud ac</w:t>
+        <w:t xml:space="preserve">Pokud </w:t>
+      </w:r>
+      <w:proofErr w:type="spellStart"/>
+      <w:r>
+        <w:t>ac</w:t>
       </w:r>
       <w:r>
         <w:t>c</w:t>
       </w:r>
       <w:r>
-        <w:t>ess token vyprší a uživ</w:t>
+        <w:t>ess</w:t>
+      </w:r>
+      <w:proofErr w:type="spellEnd"/>
+      <w:r>
+        <w:t xml:space="preserve"> token vyprší a uživ</w:t>
       </w:r>
       <w:r>
         <w:t>atel</w:t>
       </w:r>
       <w:r>
-        <w:t xml:space="preserve"> má refresh token, tak uživatel dostane nový ac</w:t>
+        <w:t xml:space="preserve"> má </w:t>
+      </w:r>
+      <w:proofErr w:type="spellStart"/>
+      <w:r>
+        <w:t>refresh</w:t>
+      </w:r>
+      <w:proofErr w:type="spellEnd"/>
+      <w:r>
+        <w:t xml:space="preserve"> token, tak uživatel dostane nový </w:t>
+      </w:r>
+      <w:proofErr w:type="spellStart"/>
+      <w:r>
+        <w:t>ac</w:t>
       </w:r>
       <w:r>
         <w:t>c</w:t>
       </w:r>
       <w:r>
-        <w:t>ess token.</w:t>
-      </w:r>
-    </w:p>
-    <w:p>
-      <w:r>
-        <w:t xml:space="preserve">Tento způsob umožňuje takzvaný „silent login“, jestli uživatel má refresh token tak </w:t>
+        <w:t>ess</w:t>
+      </w:r>
+      <w:proofErr w:type="spellEnd"/>
+      <w:r>
+        <w:t xml:space="preserve"> token.</w:t>
+      </w:r>
+    </w:p>
+    <w:p>
+      <w:r>
+        <w:t>Tento způsob umožňuje takzvaný „</w:t>
+      </w:r>
+      <w:proofErr w:type="spellStart"/>
+      <w:r>
+        <w:t>silent</w:t>
+      </w:r>
+      <w:proofErr w:type="spellEnd"/>
+      <w:r>
+        <w:t xml:space="preserve"> login“, jestli uživatel má </w:t>
+      </w:r>
+      <w:proofErr w:type="spellStart"/>
+      <w:r>
+        <w:t>refresh</w:t>
+      </w:r>
+      <w:proofErr w:type="spellEnd"/>
+      <w:r>
+        <w:t xml:space="preserve"> token tak </w:t>
       </w:r>
       <w:r>
         <w:t>jej</w:t>
@@ -4546,13 +5150,13 @@
       <w:pPr>
         <w:pStyle w:val="Nadpis2"/>
       </w:pPr>
-      <w:bookmarkStart w:id="23" w:name="_Toc56788090"/>
-      <w:bookmarkStart w:id="24" w:name="_Toc56882810"/>
+      <w:bookmarkStart w:id="24" w:name="_Toc56788090"/>
+      <w:bookmarkStart w:id="25" w:name="_Toc63976165"/>
       <w:r>
         <w:t>Struktura API</w:t>
       </w:r>
-      <w:bookmarkEnd w:id="23"/>
       <w:bookmarkEnd w:id="24"/>
+      <w:bookmarkEnd w:id="25"/>
     </w:p>
     <w:p>
       <w:r>
@@ -4581,16 +5185,29 @@
       <w:pPr>
         <w:pStyle w:val="Nadpis2"/>
       </w:pPr>
-      <w:bookmarkStart w:id="25" w:name="_Toc56882811"/>
+      <w:bookmarkStart w:id="26" w:name="_Toc63976166"/>
       <w:r>
         <w:t>Uložiště obrázků</w:t>
       </w:r>
-      <w:bookmarkEnd w:id="25"/>
-    </w:p>
-    <w:p>
-      <w:r>
-        <w:t>Pro ukládaní obrázků používám Firebase cloud storage</w:t>
-      </w:r>
+      <w:bookmarkEnd w:id="26"/>
+    </w:p>
+    <w:p>
+      <w:r>
+        <w:t xml:space="preserve">Pro ukládaní obrázků používám </w:t>
+      </w:r>
+      <w:proofErr w:type="spellStart"/>
+      <w:r>
+        <w:t>Firebase</w:t>
+      </w:r>
+      <w:proofErr w:type="spellEnd"/>
+      <w:r>
+        <w:t xml:space="preserve"> cloud </w:t>
+      </w:r>
+      <w:proofErr w:type="spellStart"/>
+      <w:r>
+        <w:t>storage</w:t>
+      </w:r>
+      <w:proofErr w:type="spellEnd"/>
       <w:r>
         <w:t>,</w:t>
       </w:r>
@@ -4621,27 +5238,32 @@
       <w:pPr>
         <w:pStyle w:val="Nadpis1"/>
       </w:pPr>
-      <w:bookmarkStart w:id="26" w:name="_Toc56788091"/>
-      <w:bookmarkStart w:id="27" w:name="_Toc56882812"/>
+      <w:bookmarkStart w:id="27" w:name="_Toc56788091"/>
+      <w:bookmarkStart w:id="28" w:name="_Toc63976167"/>
       <w:r>
         <w:lastRenderedPageBreak/>
-        <w:t>Struktura Frontedu</w:t>
-      </w:r>
-      <w:bookmarkEnd w:id="26"/>
+        <w:t xml:space="preserve">Struktura </w:t>
+      </w:r>
+      <w:proofErr w:type="spellStart"/>
+      <w:r>
+        <w:t>Frontedu</w:t>
+      </w:r>
       <w:bookmarkEnd w:id="27"/>
+      <w:bookmarkEnd w:id="28"/>
+      <w:proofErr w:type="spellEnd"/>
     </w:p>
     <w:p>
       <w:pPr>
         <w:pStyle w:val="Nadpis2"/>
       </w:pPr>
-      <w:bookmarkStart w:id="28" w:name="_Toc56882813"/>
+      <w:bookmarkStart w:id="29" w:name="_Toc63976168"/>
       <w:r>
         <w:t xml:space="preserve">Stránka </w:t>
       </w:r>
       <w:r>
         <w:t>Ingredience a Nástroje</w:t>
       </w:r>
-      <w:bookmarkEnd w:id="28"/>
+      <w:bookmarkEnd w:id="29"/>
     </w:p>
     <w:p>
       <w:r>
@@ -4658,14 +5280,14 @@
       <w:pPr>
         <w:pStyle w:val="Nadpis2"/>
       </w:pPr>
-      <w:bookmarkStart w:id="29" w:name="_Toc56882814"/>
+      <w:bookmarkStart w:id="30" w:name="_Toc63976169"/>
       <w:r>
         <w:t xml:space="preserve">Stránka </w:t>
       </w:r>
       <w:r>
         <w:t>Přihlášení</w:t>
       </w:r>
-      <w:bookmarkEnd w:id="29"/>
+      <w:bookmarkEnd w:id="30"/>
     </w:p>
     <w:p>
       <w:r>
@@ -4676,14 +5298,14 @@
       <w:pPr>
         <w:pStyle w:val="Nadpis2"/>
       </w:pPr>
-      <w:bookmarkStart w:id="30" w:name="_Toc56882815"/>
+      <w:bookmarkStart w:id="31" w:name="_Toc63976170"/>
       <w:r>
         <w:t xml:space="preserve">Stránka </w:t>
       </w:r>
       <w:r>
         <w:t>Registrace</w:t>
       </w:r>
-      <w:bookmarkEnd w:id="30"/>
+      <w:bookmarkEnd w:id="31"/>
     </w:p>
     <w:p>
       <w:r>
@@ -4700,11 +5322,11 @@
       <w:pPr>
         <w:pStyle w:val="Nadpis2"/>
       </w:pPr>
-      <w:bookmarkStart w:id="31" w:name="_Toc56882816"/>
+      <w:bookmarkStart w:id="32" w:name="_Toc63976171"/>
       <w:r>
         <w:t>Hlavní stránka</w:t>
       </w:r>
-      <w:bookmarkEnd w:id="31"/>
+      <w:bookmarkEnd w:id="32"/>
     </w:p>
     <w:p>
       <w:r>
@@ -4715,11 +5337,11 @@
       <w:pPr>
         <w:pStyle w:val="Nadpis2"/>
       </w:pPr>
-      <w:bookmarkStart w:id="32" w:name="_Toc56882817"/>
+      <w:bookmarkStart w:id="33" w:name="_Toc63976172"/>
       <w:r>
         <w:t>Formulář receptu</w:t>
       </w:r>
-      <w:bookmarkEnd w:id="32"/>
+      <w:bookmarkEnd w:id="33"/>
     </w:p>
     <w:p>
       <w:r>
@@ -4829,11 +5451,11 @@
       <w:r>
         <w:t xml:space="preserve"> </w:t>
       </w:r>
-      <w:bookmarkStart w:id="33" w:name="_Toc56882818"/>
+      <w:bookmarkStart w:id="34" w:name="_Toc63976173"/>
       <w:r>
         <w:t>Stránka vašeho receptu</w:t>
       </w:r>
-      <w:bookmarkEnd w:id="33"/>
+      <w:bookmarkEnd w:id="34"/>
     </w:p>
     <w:p>
       <w:r>
@@ -4907,18 +5529,26 @@
         </w:numPr>
       </w:pPr>
       <w:r>
-        <w:t>V seznamu kroků lze seřadit kroky dle libosti, upravit a dokonce i smazat.</w:t>
+        <w:t xml:space="preserve">V seznamu kroků lze seřadit kroky dle libosti, </w:t>
+      </w:r>
+      <w:proofErr w:type="gramStart"/>
+      <w:r>
+        <w:t>upravit</w:t>
+      </w:r>
+      <w:proofErr w:type="gramEnd"/>
+      <w:r>
+        <w:t xml:space="preserve"> a dokonce i smazat.</w:t>
       </w:r>
     </w:p>
     <w:p>
       <w:pPr>
         <w:pStyle w:val="Nadpis2"/>
       </w:pPr>
-      <w:bookmarkStart w:id="34" w:name="_Toc56882819"/>
+      <w:bookmarkStart w:id="35" w:name="_Toc63976174"/>
       <w:r>
         <w:t>Stránka sdílených receptů</w:t>
       </w:r>
-      <w:bookmarkEnd w:id="34"/>
+      <w:bookmarkEnd w:id="35"/>
     </w:p>
     <w:p>
       <w:r>
@@ -4935,11 +5565,11 @@
       <w:pPr>
         <w:pStyle w:val="Nadpis2"/>
       </w:pPr>
-      <w:bookmarkStart w:id="35" w:name="_Toc56882820"/>
+      <w:bookmarkStart w:id="36" w:name="_Toc63976175"/>
       <w:r>
         <w:t>Stránka sdíleného receptu</w:t>
       </w:r>
-      <w:bookmarkEnd w:id="35"/>
+      <w:bookmarkEnd w:id="36"/>
     </w:p>
     <w:p>
       <w:r>
@@ -5001,24 +5631,24 @@
       <w:pPr>
         <w:pStyle w:val="Nadpis1"/>
       </w:pPr>
-      <w:bookmarkStart w:id="36" w:name="_Toc56882821"/>
+      <w:bookmarkStart w:id="37" w:name="_Toc63976176"/>
       <w:r>
         <w:t>Funkce</w:t>
       </w:r>
-      <w:bookmarkEnd w:id="36"/>
+      <w:bookmarkEnd w:id="37"/>
     </w:p>
     <w:p>
       <w:pPr>
         <w:pStyle w:val="Nadpis2"/>
       </w:pPr>
-      <w:bookmarkStart w:id="37" w:name="_Toc56882822"/>
+      <w:bookmarkStart w:id="38" w:name="_Toc63976177"/>
       <w:r>
         <w:t>Tvorba</w:t>
       </w:r>
       <w:r>
         <w:t xml:space="preserve"> receptu</w:t>
       </w:r>
-      <w:bookmarkEnd w:id="37"/>
+      <w:bookmarkEnd w:id="38"/>
       <w:r>
         <w:t xml:space="preserve"> </w:t>
       </w:r>
@@ -5139,7 +5769,7 @@
           <w:noProof/>
         </w:rPr>
       </w:pPr>
-      <w:bookmarkStart w:id="38" w:name="_Toc56883245"/>
+      <w:bookmarkStart w:id="39" w:name="_Toc56883245"/>
       <w:r>
         <w:t xml:space="preserve">Obrázek </w:t>
       </w:r>
@@ -5154,7 +5784,7 @@
       <w:r>
         <w:t xml:space="preserve"> Hlavní stránka</w:t>
       </w:r>
-      <w:bookmarkEnd w:id="38"/>
+      <w:bookmarkEnd w:id="39"/>
     </w:p>
     <w:p>
       <w:pPr>
@@ -5222,7 +5852,7 @@
           <w:noProof/>
         </w:rPr>
       </w:pPr>
-      <w:bookmarkStart w:id="39" w:name="_Toc56883246"/>
+      <w:bookmarkStart w:id="40" w:name="_Toc56883246"/>
       <w:r>
         <w:t xml:space="preserve">Obrázek </w:t>
       </w:r>
@@ -5240,7 +5870,7 @@
       <w:r>
         <w:t>Přesouvání ingrediencí a nástrojů</w:t>
       </w:r>
-      <w:bookmarkEnd w:id="39"/>
+      <w:bookmarkEnd w:id="40"/>
     </w:p>
     <w:p>
       <w:pPr>
@@ -5307,7 +5937,7 @@
           <w:noProof/>
         </w:rPr>
       </w:pPr>
-      <w:bookmarkStart w:id="40" w:name="_Toc56883247"/>
+      <w:bookmarkStart w:id="41" w:name="_Toc56883247"/>
       <w:r>
         <w:t xml:space="preserve">Obrázek </w:t>
       </w:r>
@@ -5322,7 +5952,7 @@
       <w:r>
         <w:t xml:space="preserve"> Formulář základních dat receptu</w:t>
       </w:r>
-      <w:bookmarkEnd w:id="40"/>
+      <w:bookmarkEnd w:id="41"/>
     </w:p>
     <w:p>
       <w:pPr>
@@ -5387,7 +6017,7 @@
       <w:pPr>
         <w:pStyle w:val="Titulek"/>
       </w:pPr>
-      <w:bookmarkStart w:id="41" w:name="_Toc56883248"/>
+      <w:bookmarkStart w:id="42" w:name="_Toc56883248"/>
       <w:r>
         <w:t xml:space="preserve">Obrázek </w:t>
       </w:r>
@@ -5402,23 +6032,23 @@
       <w:r>
         <w:t xml:space="preserve"> Formulář kroku receptu</w:t>
       </w:r>
-      <w:bookmarkEnd w:id="41"/>
+      <w:bookmarkEnd w:id="42"/>
     </w:p>
     <w:p>
       <w:pPr>
         <w:pStyle w:val="Nadpis2"/>
       </w:pPr>
-      <w:bookmarkStart w:id="42" w:name="_Toc56882823"/>
+      <w:bookmarkStart w:id="43" w:name="_Toc63976178"/>
       <w:r>
         <w:t>Přidání</w:t>
       </w:r>
       <w:r>
         <w:t xml:space="preserve"> ingredience</w:t>
       </w:r>
-      <w:bookmarkEnd w:id="42"/>
       <w:r>
         <w:t xml:space="preserve"> uživatelem</w:t>
       </w:r>
+      <w:bookmarkEnd w:id="43"/>
     </w:p>
     <w:p>
       <w:r>
@@ -5438,17 +6068,17 @@
       <w:pPr>
         <w:pStyle w:val="Nadpis2"/>
       </w:pPr>
-      <w:bookmarkStart w:id="43" w:name="_Toc56882824"/>
+      <w:bookmarkStart w:id="44" w:name="_Toc63976179"/>
       <w:r>
         <w:t>Přidání</w:t>
       </w:r>
       <w:r>
         <w:t xml:space="preserve"> </w:t>
       </w:r>
-      <w:bookmarkEnd w:id="43"/>
       <w:r>
         <w:t>nástroje uživatelem</w:t>
       </w:r>
+      <w:bookmarkEnd w:id="44"/>
     </w:p>
     <w:p>
       <w:r>
@@ -5465,11 +6095,11 @@
       <w:pPr>
         <w:pStyle w:val="Nadpis2"/>
       </w:pPr>
-      <w:bookmarkStart w:id="44" w:name="_Toc56882825"/>
+      <w:bookmarkStart w:id="45" w:name="_Toc63976180"/>
       <w:r>
         <w:t>Sdílení receptu</w:t>
       </w:r>
-      <w:bookmarkEnd w:id="44"/>
+      <w:bookmarkEnd w:id="45"/>
     </w:p>
     <w:p>
       <w:r>
@@ -5480,7 +6110,7 @@
       <w:pPr>
         <w:pStyle w:val="Nadpis2"/>
       </w:pPr>
-      <w:bookmarkStart w:id="45" w:name="_Toc56882826"/>
+      <w:bookmarkStart w:id="46" w:name="_Toc63976181"/>
       <w:r>
         <w:t>Vyhledávání s</w:t>
       </w:r>
@@ -5490,7 +6120,7 @@
       <w:r>
         <w:t>ílených receptů</w:t>
       </w:r>
-      <w:bookmarkEnd w:id="45"/>
+      <w:bookmarkEnd w:id="46"/>
     </w:p>
     <w:p>
       <w:r>
@@ -5578,7 +6208,7 @@
       <w:pPr>
         <w:pStyle w:val="Titulek"/>
       </w:pPr>
-      <w:bookmarkStart w:id="46" w:name="_Toc56883249"/>
+      <w:bookmarkStart w:id="47" w:name="_Toc56883249"/>
       <w:r>
         <w:t xml:space="preserve">Obrázek </w:t>
       </w:r>
@@ -5593,21 +6223,21 @@
       <w:r>
         <w:t xml:space="preserve"> Stránka sdílených receptů</w:t>
       </w:r>
-      <w:bookmarkEnd w:id="46"/>
+      <w:bookmarkEnd w:id="47"/>
     </w:p>
     <w:p/>
     <w:p>
       <w:pPr>
         <w:pStyle w:val="Nadpis2"/>
       </w:pPr>
-      <w:bookmarkStart w:id="47" w:name="_Toc56882827"/>
+      <w:bookmarkStart w:id="48" w:name="_Toc63976182"/>
       <w:r>
         <w:t xml:space="preserve">Vytváření </w:t>
       </w:r>
       <w:r>
         <w:t>komentářů</w:t>
       </w:r>
-      <w:bookmarkEnd w:id="47"/>
+      <w:bookmarkEnd w:id="48"/>
     </w:p>
     <w:p>
       <w:r>
@@ -5676,7 +6306,7 @@
       <w:pPr>
         <w:pStyle w:val="Titulek"/>
       </w:pPr>
-      <w:bookmarkStart w:id="48" w:name="_Toc56883250"/>
+      <w:bookmarkStart w:id="49" w:name="_Toc56883250"/>
       <w:r>
         <w:t xml:space="preserve">Obrázek </w:t>
       </w:r>
@@ -5691,7 +6321,7 @@
       <w:r>
         <w:t xml:space="preserve"> Komentáře receptu</w:t>
       </w:r>
-      <w:bookmarkEnd w:id="48"/>
+      <w:bookmarkEnd w:id="49"/>
     </w:p>
     <w:p/>
     <w:p/>
@@ -5709,68 +6339,117 @@
       <w:pPr>
         <w:pStyle w:val="Nadpis1"/>
       </w:pPr>
-      <w:bookmarkStart w:id="49" w:name="_Toc56788092"/>
-      <w:bookmarkStart w:id="50" w:name="_Toc56882828"/>
+      <w:bookmarkStart w:id="50" w:name="_Toc56788092"/>
+      <w:bookmarkStart w:id="51" w:name="_Toc63976183"/>
       <w:r>
         <w:t>GUI</w:t>
       </w:r>
-      <w:bookmarkEnd w:id="49"/>
       <w:bookmarkEnd w:id="50"/>
-    </w:p>
-    <w:p>
-      <w:r>
-        <w:t>Grafické rozhraní aplikace bylo vytvořeno pomocí komponentů z knihovny react-bootstrap a css.</w:t>
+      <w:bookmarkEnd w:id="51"/>
+    </w:p>
+    <w:p>
+      <w:r>
+        <w:t xml:space="preserve">Grafické rozhraní aplikace bylo vytvořeno pomocí komponentů z knihovny </w:t>
+      </w:r>
+      <w:proofErr w:type="spellStart"/>
+      <w:r>
+        <w:t>react-bootstrap</w:t>
+      </w:r>
+      <w:proofErr w:type="spellEnd"/>
+      <w:r>
+        <w:t xml:space="preserve"> a </w:t>
+      </w:r>
+      <w:proofErr w:type="spellStart"/>
+      <w:r>
+        <w:t>css</w:t>
+      </w:r>
+      <w:proofErr w:type="spellEnd"/>
+      <w:r>
+        <w:t>.</w:t>
       </w:r>
     </w:p>
     <w:p>
       <w:pPr>
         <w:pStyle w:val="Nadpis1"/>
       </w:pPr>
-      <w:bookmarkStart w:id="51" w:name="_Toc56788094"/>
-      <w:bookmarkStart w:id="52" w:name="_Toc56882829"/>
+      <w:bookmarkStart w:id="52" w:name="_Toc56788094"/>
+      <w:bookmarkStart w:id="53" w:name="_Toc63976184"/>
       <w:r>
         <w:t>Testování</w:t>
       </w:r>
-      <w:bookmarkEnd w:id="51"/>
       <w:bookmarkEnd w:id="52"/>
+      <w:bookmarkEnd w:id="53"/>
     </w:p>
     <w:p>
       <w:pPr>
         <w:pStyle w:val="Nadpis2"/>
       </w:pPr>
-      <w:bookmarkStart w:id="53" w:name="_Toc56882830"/>
-      <w:r>
-        <w:t>Testovaní backendu</w:t>
-      </w:r>
-      <w:bookmarkEnd w:id="53"/>
-    </w:p>
-    <w:p>
-      <w:r>
-        <w:t>Pro testovaní API požadavků jsem použil aplikaci postman, kde jsem zadal testovací data adresu a typ požadavku. Data jsem zadával v JSON datovém formátu.</w:t>
+      <w:bookmarkStart w:id="54" w:name="_Toc63976185"/>
+      <w:r>
+        <w:t xml:space="preserve">Testovaní </w:t>
+      </w:r>
+      <w:proofErr w:type="spellStart"/>
+      <w:r>
+        <w:t>backendu</w:t>
+      </w:r>
+      <w:bookmarkEnd w:id="54"/>
+      <w:proofErr w:type="spellEnd"/>
+    </w:p>
+    <w:p>
+      <w:r>
+        <w:t xml:space="preserve">Pro testovaní API požadavků jsem použil aplikaci </w:t>
+      </w:r>
+      <w:proofErr w:type="spellStart"/>
+      <w:r>
+        <w:t>postman</w:t>
+      </w:r>
+      <w:proofErr w:type="spellEnd"/>
+      <w:r>
+        <w:t>, kde jsem zadal testovací data adresu a typ požadavku. Data jsem zadával v JSON datovém formátu.</w:t>
       </w:r>
     </w:p>
     <w:p>
       <w:pPr>
         <w:pStyle w:val="Nadpis2"/>
       </w:pPr>
-      <w:bookmarkStart w:id="54" w:name="_Toc56882831"/>
+      <w:bookmarkStart w:id="55" w:name="_Toc63976186"/>
       <w:r>
         <w:t>Testování databáze</w:t>
       </w:r>
-      <w:bookmarkEnd w:id="54"/>
-    </w:p>
-    <w:p>
-      <w:r>
-        <w:t>Databázové příkazy jsem si testoval ve psql PostgreSQL příkazové řádce.</w:t>
+      <w:bookmarkEnd w:id="55"/>
+    </w:p>
+    <w:p>
+      <w:r>
+        <w:t xml:space="preserve">Databázové příkazy jsem si testoval ve </w:t>
+      </w:r>
+      <w:proofErr w:type="spellStart"/>
+      <w:r>
+        <w:t>psql</w:t>
+      </w:r>
+      <w:proofErr w:type="spellEnd"/>
+      <w:r>
+        <w:t xml:space="preserve"> </w:t>
+      </w:r>
+      <w:proofErr w:type="spellStart"/>
+      <w:r>
+        <w:t>PostgreSQL</w:t>
+      </w:r>
+      <w:proofErr w:type="spellEnd"/>
+      <w:r>
+        <w:t xml:space="preserve"> příkazové řádce.</w:t>
       </w:r>
     </w:p>
     <w:p>
       <w:pPr>
         <w:pStyle w:val="Nadpis2"/>
       </w:pPr>
-      <w:bookmarkStart w:id="55" w:name="_Toc56882832"/>
-      <w:r>
-        <w:t>Testování fronte</w:t>
+      <w:bookmarkStart w:id="56" w:name="_Toc63976187"/>
+      <w:r>
+        <w:t xml:space="preserve">Testování </w:t>
+      </w:r>
+      <w:proofErr w:type="spellStart"/>
+      <w:r>
+        <w:t>fronte</w:t>
       </w:r>
       <w:r>
         <w:t>n</w:t>
@@ -5778,7 +6457,8 @@
       <w:r>
         <w:t>du</w:t>
       </w:r>
-      <w:bookmarkEnd w:id="55"/>
+      <w:bookmarkEnd w:id="56"/>
+      <w:proofErr w:type="spellEnd"/>
       <w:r>
         <w:t xml:space="preserve"> </w:t>
       </w:r>
@@ -5791,40 +6471,684 @@
         <w:t>funkčností</w:t>
       </w:r>
       <w:r>
-        <w:t xml:space="preserve"> webové aplikace jsem použil Chrome rozšíření React development tools.</w:t>
+        <w:t xml:space="preserve"> webové aplikace jsem použil Chrome rozšíření </w:t>
+      </w:r>
+      <w:proofErr w:type="spellStart"/>
+      <w:r>
+        <w:t>React</w:t>
+      </w:r>
+      <w:proofErr w:type="spellEnd"/>
+      <w:r>
+        <w:t xml:space="preserve"> development </w:t>
+      </w:r>
+      <w:proofErr w:type="spellStart"/>
+      <w:r>
+        <w:t>tools</w:t>
+      </w:r>
+      <w:proofErr w:type="spellEnd"/>
+      <w:r>
+        <w:t>.</w:t>
       </w:r>
     </w:p>
     <w:p>
       <w:pPr>
         <w:pStyle w:val="Nadpis1"/>
       </w:pPr>
-      <w:bookmarkStart w:id="56" w:name="_Toc56882833"/>
+      <w:bookmarkStart w:id="57" w:name="_Toc63976188"/>
+      <w:proofErr w:type="spellStart"/>
       <w:r>
         <w:t>Heroku</w:t>
       </w:r>
-      <w:bookmarkEnd w:id="56"/>
-    </w:p>
-    <w:p>
-      <w:r>
-        <w:t>Jako hostitelskou službu jsem zvolil Heroku, protože má skvělou podporu PostgreSQL. Také podporuje Node.js prostředí, ve kterém jsem aplikaci vytvářel. Přes různé překážky jako vytváření vlastních soukromých hodnot a nastavovaní package.json  se rozestavení zdařilo.</w:t>
+      <w:bookmarkEnd w:id="57"/>
+      <w:proofErr w:type="spellEnd"/>
+    </w:p>
+    <w:p>
+      <w:r>
+        <w:t xml:space="preserve">Jako hostitelskou službu jsem zvolil </w:t>
+      </w:r>
+      <w:proofErr w:type="spellStart"/>
+      <w:r>
+        <w:t>Heroku</w:t>
+      </w:r>
+      <w:proofErr w:type="spellEnd"/>
+      <w:r>
+        <w:t xml:space="preserve">, protože má skvělou podporu </w:t>
+      </w:r>
+      <w:proofErr w:type="spellStart"/>
+      <w:r>
+        <w:t>PostgreSQL</w:t>
+      </w:r>
+      <w:proofErr w:type="spellEnd"/>
+      <w:r>
+        <w:t xml:space="preserve">. Také podporuje Node.js prostředí, ve kterém jsem aplikaci vytvářel. Přes různé překážky jako vytváření vlastních soukromých hodnot a nastavovaní </w:t>
+      </w:r>
+      <w:proofErr w:type="spellStart"/>
+      <w:proofErr w:type="gramStart"/>
+      <w:r>
+        <w:t>package.json</w:t>
+      </w:r>
+      <w:proofErr w:type="spellEnd"/>
+      <w:proofErr w:type="gramEnd"/>
+      <w:r>
+        <w:t xml:space="preserve">  se rozestavení zdařilo.</w:t>
+      </w:r>
+    </w:p>
+    <w:p>
+      <w:pPr>
+        <w:pStyle w:val="Nadpis1"/>
+      </w:pPr>
+      <w:bookmarkStart w:id="58" w:name="_Toc63976189"/>
+      <w:r>
+        <w:t>Návod na spuštění</w:t>
+      </w:r>
+      <w:bookmarkEnd w:id="58"/>
+    </w:p>
+    <w:p>
+      <w:pPr>
+        <w:pStyle w:val="Nadpis2"/>
+      </w:pPr>
+      <w:bookmarkStart w:id="59" w:name="_Toc63976190"/>
+      <w:r>
+        <w:t>Lokální spuštění</w:t>
+      </w:r>
+      <w:bookmarkEnd w:id="59"/>
+    </w:p>
+    <w:p>
+      <w:pPr>
+        <w:pStyle w:val="Odstavecseseznamem"/>
+        <w:numPr>
+          <w:ilvl w:val="0"/>
+          <w:numId w:val="19"/>
+        </w:numPr>
+      </w:pPr>
+      <w:r>
+        <w:t>Nejdůležitější je mít stažený Node.js.</w:t>
+      </w:r>
+    </w:p>
+    <w:p>
+      <w:pPr>
+        <w:pStyle w:val="Odstavecseseznamem"/>
+        <w:numPr>
+          <w:ilvl w:val="0"/>
+          <w:numId w:val="19"/>
+        </w:numPr>
+      </w:pPr>
+      <w:r>
+        <w:t xml:space="preserve">Pro lokální spuštění, je třeba u klienta přidat do </w:t>
+      </w:r>
+      <w:proofErr w:type="spellStart"/>
+      <w:r>
+        <w:t>client</w:t>
+      </w:r>
+      <w:proofErr w:type="spellEnd"/>
+      <w:r>
+        <w:t>/</w:t>
+      </w:r>
+      <w:proofErr w:type="spellStart"/>
+      <w:r>
+        <w:t>src</w:t>
+      </w:r>
+      <w:proofErr w:type="spellEnd"/>
+      <w:r>
+        <w:t>/</w:t>
+      </w:r>
+      <w:proofErr w:type="spellStart"/>
+      <w:r>
+        <w:t>config</w:t>
+      </w:r>
+      <w:proofErr w:type="spellEnd"/>
+      <w:r>
+        <w:t xml:space="preserve">/ soubor firebaseConfig.js, který vrací přímo objekt s konfigurací </w:t>
+      </w:r>
+      <w:proofErr w:type="spellStart"/>
+      <w:r>
+        <w:t>Firebase</w:t>
+      </w:r>
+      <w:proofErr w:type="spellEnd"/>
+      <w:r>
+        <w:t xml:space="preserve">, který vám vygeneruje </w:t>
+      </w:r>
+      <w:proofErr w:type="spellStart"/>
+      <w:r>
+        <w:t>Firebase</w:t>
+      </w:r>
+      <w:proofErr w:type="spellEnd"/>
+      <w:r>
+        <w:t>.</w:t>
+      </w:r>
+    </w:p>
+    <w:p>
+      <w:pPr>
+        <w:pStyle w:val="Odstavecseseznamem"/>
+        <w:numPr>
+          <w:ilvl w:val="0"/>
+          <w:numId w:val="19"/>
+        </w:numPr>
+      </w:pPr>
+      <w:r>
+        <w:t xml:space="preserve">Je třeba stáhnout </w:t>
+      </w:r>
+      <w:proofErr w:type="spellStart"/>
+      <w:r>
+        <w:t>postgresql</w:t>
+      </w:r>
+      <w:proofErr w:type="spellEnd"/>
+      <w:r>
+        <w:t xml:space="preserve"> na počítač lokálně a v server</w:t>
+      </w:r>
+      <w:proofErr w:type="gramStart"/>
+      <w:r>
+        <w:t>/ .</w:t>
+      </w:r>
+      <w:proofErr w:type="spellStart"/>
+      <w:r>
+        <w:t>env</w:t>
+      </w:r>
+      <w:proofErr w:type="spellEnd"/>
+      <w:proofErr w:type="gramEnd"/>
+      <w:r>
+        <w:t xml:space="preserve"> soubor</w:t>
+      </w:r>
+      <w:r>
+        <w:t>.</w:t>
+      </w:r>
+      <w:r>
+        <w:t xml:space="preserve"> </w:t>
+      </w:r>
+    </w:p>
+    <w:p>
+      <w:pPr>
+        <w:pStyle w:val="Odstavecseseznamem"/>
+        <w:jc w:val="both"/>
+      </w:pPr>
+      <w:r>
+        <w:t>DB_USER=</w:t>
+      </w:r>
+      <w:r>
+        <w:t>vaše</w:t>
+      </w:r>
+      <w:r>
+        <w:t xml:space="preserve"> </w:t>
+      </w:r>
+      <w:r>
+        <w:t>jméno</w:t>
+      </w:r>
+    </w:p>
+    <w:p>
+      <w:pPr>
+        <w:pStyle w:val="Odstavecseseznamem"/>
+        <w:jc w:val="both"/>
+      </w:pPr>
+      <w:r>
+        <w:t>PASSWORD=heslo</w:t>
+      </w:r>
+    </w:p>
+    <w:p>
+      <w:pPr>
+        <w:pStyle w:val="Odstavecseseznamem"/>
+        <w:jc w:val="both"/>
+      </w:pPr>
+      <w:r>
+        <w:t>DB_HOST=</w:t>
+      </w:r>
+      <w:proofErr w:type="spellStart"/>
+      <w:r>
+        <w:t>localhost</w:t>
+      </w:r>
+      <w:proofErr w:type="spellEnd"/>
+    </w:p>
+    <w:p>
+      <w:pPr>
+        <w:pStyle w:val="Odstavecseseznamem"/>
+        <w:jc w:val="both"/>
+      </w:pPr>
+      <w:r>
+        <w:t>DB_PORT</w:t>
+      </w:r>
+      <w:r>
+        <w:t>=port</w:t>
+      </w:r>
+    </w:p>
+    <w:p>
+      <w:pPr>
+        <w:pStyle w:val="Odstavecseseznamem"/>
+      </w:pPr>
+      <w:r>
+        <w:t>DB</w:t>
+      </w:r>
+      <w:r>
+        <w:t>=jméno databáze</w:t>
+      </w:r>
+    </w:p>
+    <w:p>
+      <w:pPr>
+        <w:pStyle w:val="Odstavecseseznamem"/>
+        <w:numPr>
+          <w:ilvl w:val="0"/>
+          <w:numId w:val="19"/>
+        </w:numPr>
+      </w:pPr>
+      <w:r>
+        <w:t>Také vytvořit v databázi tabulky v souboru server/</w:t>
+      </w:r>
+      <w:proofErr w:type="spellStart"/>
+      <w:r>
+        <w:t>database.sql</w:t>
+      </w:r>
+      <w:proofErr w:type="spellEnd"/>
+      <w:r>
+        <w:t>.</w:t>
+      </w:r>
+      <w:r>
+        <w:t xml:space="preserve"> </w:t>
+      </w:r>
+    </w:p>
+    <w:p>
+      <w:pPr>
+        <w:pStyle w:val="Odstavecseseznamem"/>
+        <w:numPr>
+          <w:ilvl w:val="0"/>
+          <w:numId w:val="19"/>
+        </w:numPr>
+      </w:pPr>
+      <w:r>
+        <w:lastRenderedPageBreak/>
+        <w:t xml:space="preserve">Nechat si vygenerovat </w:t>
+      </w:r>
+      <w:r>
+        <w:t xml:space="preserve">konfiguraci </w:t>
+      </w:r>
+      <w:proofErr w:type="spellStart"/>
+      <w:r>
+        <w:t>serviceAccountu</w:t>
+      </w:r>
+      <w:proofErr w:type="spellEnd"/>
+      <w:r>
+        <w:t xml:space="preserve"> ve</w:t>
+      </w:r>
+      <w:r>
+        <w:t xml:space="preserve"> </w:t>
+      </w:r>
+      <w:proofErr w:type="spellStart"/>
+      <w:r>
+        <w:t>Firebase</w:t>
+      </w:r>
+      <w:proofErr w:type="spellEnd"/>
+      <w:r>
+        <w:t xml:space="preserve"> a uložit ho do /server/</w:t>
+      </w:r>
+      <w:proofErr w:type="spellStart"/>
+      <w:r>
+        <w:t>util</w:t>
+      </w:r>
+      <w:r>
+        <w:t>s</w:t>
+      </w:r>
+      <w:proofErr w:type="spellEnd"/>
+      <w:r>
+        <w:t>. Je třeba</w:t>
+      </w:r>
+      <w:r>
+        <w:t xml:space="preserve"> též změnit název cesty </w:t>
+      </w:r>
+      <w:proofErr w:type="spellStart"/>
+      <w:r>
+        <w:t>serviceAccountu</w:t>
+      </w:r>
+      <w:proofErr w:type="spellEnd"/>
+      <w:r>
+        <w:t xml:space="preserve"> v server/</w:t>
+      </w:r>
+      <w:proofErr w:type="spellStart"/>
+      <w:r>
+        <w:t>utils</w:t>
+      </w:r>
+      <w:proofErr w:type="spellEnd"/>
+      <w:r>
+        <w:t xml:space="preserve">/jwtGenerator.js. </w:t>
+      </w:r>
+    </w:p>
+    <w:p>
+      <w:pPr>
+        <w:pStyle w:val="Odstavecseseznamem"/>
+        <w:numPr>
+          <w:ilvl w:val="0"/>
+          <w:numId w:val="19"/>
+        </w:numPr>
+      </w:pPr>
+      <w:r>
+        <w:t xml:space="preserve">Server spustíte ve složce server </w:t>
+      </w:r>
+      <w:proofErr w:type="spellStart"/>
+      <w:r>
+        <w:t>npm</w:t>
+      </w:r>
+      <w:proofErr w:type="spellEnd"/>
+      <w:r>
+        <w:t xml:space="preserve"> run </w:t>
+      </w:r>
+      <w:proofErr w:type="spellStart"/>
+      <w:r>
+        <w:t>dev</w:t>
+      </w:r>
+      <w:proofErr w:type="spellEnd"/>
+    </w:p>
+    <w:p>
+      <w:pPr>
+        <w:pStyle w:val="Odstavecseseznamem"/>
+        <w:numPr>
+          <w:ilvl w:val="0"/>
+          <w:numId w:val="19"/>
+        </w:numPr>
+      </w:pPr>
+      <w:r>
+        <w:t xml:space="preserve">Klienta spustíte ve složce </w:t>
+      </w:r>
+      <w:proofErr w:type="spellStart"/>
+      <w:r>
+        <w:t>client</w:t>
+      </w:r>
+      <w:proofErr w:type="spellEnd"/>
+      <w:r>
+        <w:t xml:space="preserve"> </w:t>
+      </w:r>
+      <w:proofErr w:type="spellStart"/>
+      <w:r>
+        <w:t>npm</w:t>
+      </w:r>
+      <w:proofErr w:type="spellEnd"/>
+      <w:r>
+        <w:t xml:space="preserve"> start</w:t>
+      </w:r>
+    </w:p>
+    <w:p>
+      <w:pPr>
+        <w:pStyle w:val="Nadpis2"/>
+      </w:pPr>
+      <w:bookmarkStart w:id="60" w:name="_Toc63976191"/>
+      <w:r>
+        <w:t xml:space="preserve">Spuštění na </w:t>
+      </w:r>
+      <w:proofErr w:type="spellStart"/>
+      <w:r>
+        <w:t>heroku</w:t>
+      </w:r>
+      <w:bookmarkEnd w:id="60"/>
+      <w:proofErr w:type="spellEnd"/>
+    </w:p>
+    <w:p>
+      <w:pPr>
+        <w:pStyle w:val="Odstavecseseznamem"/>
+        <w:numPr>
+          <w:ilvl w:val="0"/>
+          <w:numId w:val="18"/>
+        </w:numPr>
+      </w:pPr>
+      <w:r>
+        <w:t xml:space="preserve">Je třeba vymazat localhost:5000 ve všech volání </w:t>
+      </w:r>
+      <w:proofErr w:type="spellStart"/>
+      <w:r>
+        <w:t>axiosu</w:t>
+      </w:r>
+      <w:proofErr w:type="spellEnd"/>
+      <w:r>
+        <w:t xml:space="preserve"> v klientovy. </w:t>
+      </w:r>
+    </w:p>
+    <w:p>
+      <w:pPr>
+        <w:pStyle w:val="Odstavecseseznamem"/>
+        <w:numPr>
+          <w:ilvl w:val="0"/>
+          <w:numId w:val="18"/>
+        </w:numPr>
+      </w:pPr>
+      <w:r>
+        <w:t xml:space="preserve">Najít si </w:t>
+      </w:r>
+      <w:proofErr w:type="spellStart"/>
+      <w:r>
+        <w:t>heroku</w:t>
+      </w:r>
+      <w:proofErr w:type="spellEnd"/>
+      <w:r>
+        <w:t xml:space="preserve"> konfiguraci pro </w:t>
+      </w:r>
+      <w:proofErr w:type="spellStart"/>
+      <w:r>
+        <w:t>postgresql</w:t>
+      </w:r>
+      <w:proofErr w:type="spellEnd"/>
+      <w:r>
+        <w:t xml:space="preserve"> a přidat do server/</w:t>
+      </w:r>
+      <w:proofErr w:type="spellStart"/>
+      <w:r>
+        <w:t>configuration</w:t>
+      </w:r>
+      <w:proofErr w:type="spellEnd"/>
+      <w:r>
+        <w:t xml:space="preserve">/db.js místo aktuální konfigurace. </w:t>
+      </w:r>
+    </w:p>
+    <w:p>
+      <w:pPr>
+        <w:pStyle w:val="Odstavecseseznamem"/>
+        <w:numPr>
+          <w:ilvl w:val="0"/>
+          <w:numId w:val="18"/>
+        </w:numPr>
+      </w:pPr>
+      <w:r>
+        <w:t xml:space="preserve">Také v server/index.js je třeba změnit adresu pro </w:t>
+      </w:r>
+      <w:proofErr w:type="spellStart"/>
+      <w:r>
+        <w:t>CookieParser</w:t>
+      </w:r>
+      <w:proofErr w:type="spellEnd"/>
+      <w:r>
+        <w:t xml:space="preserve"> na </w:t>
+      </w:r>
+      <w:proofErr w:type="spellStart"/>
+      <w:r>
+        <w:t>heroku</w:t>
+      </w:r>
+      <w:proofErr w:type="spellEnd"/>
+      <w:r>
+        <w:t xml:space="preserve"> </w:t>
+      </w:r>
+      <w:proofErr w:type="spellStart"/>
+      <w:r>
+        <w:t>url</w:t>
+      </w:r>
+      <w:proofErr w:type="spellEnd"/>
+    </w:p>
+    <w:p>
+      <w:pPr>
+        <w:pStyle w:val="Odstavecseseznamem"/>
+        <w:numPr>
+          <w:ilvl w:val="0"/>
+          <w:numId w:val="18"/>
+        </w:numPr>
+      </w:pPr>
+      <w:r>
+        <w:t xml:space="preserve">Je třeba vymazat </w:t>
+      </w:r>
+      <w:proofErr w:type="spellStart"/>
+      <w:r>
+        <w:t>npm_modules</w:t>
+      </w:r>
+      <w:proofErr w:type="spellEnd"/>
+      <w:r>
+        <w:t xml:space="preserve"> a </w:t>
+      </w:r>
+      <w:proofErr w:type="spellStart"/>
+      <w:r>
+        <w:t>package-</w:t>
+      </w:r>
+      <w:proofErr w:type="gramStart"/>
+      <w:r>
+        <w:t>lock.json</w:t>
+      </w:r>
+      <w:proofErr w:type="spellEnd"/>
+      <w:proofErr w:type="gramEnd"/>
+      <w:r>
+        <w:t xml:space="preserve">, potom spustit příkaz </w:t>
+      </w:r>
+      <w:proofErr w:type="spellStart"/>
+      <w:r>
+        <w:t>npm</w:t>
+      </w:r>
+      <w:proofErr w:type="spellEnd"/>
+      <w:r>
+        <w:t xml:space="preserve"> i v složce </w:t>
+      </w:r>
+      <w:proofErr w:type="spellStart"/>
+      <w:r>
+        <w:t>client</w:t>
+      </w:r>
+      <w:proofErr w:type="spellEnd"/>
+      <w:r>
+        <w:t xml:space="preserve"> a </w:t>
+      </w:r>
+      <w:r>
+        <w:t xml:space="preserve">nakonec je </w:t>
+      </w:r>
+      <w:r>
+        <w:t xml:space="preserve">třeba </w:t>
+      </w:r>
+      <w:r>
+        <w:t>v </w:t>
+      </w:r>
+      <w:proofErr w:type="spellStart"/>
+      <w:r>
+        <w:t>client</w:t>
+      </w:r>
+      <w:proofErr w:type="spellEnd"/>
+      <w:r>
+        <w:t xml:space="preserve"> složce zadat příkaz </w:t>
+      </w:r>
+      <w:proofErr w:type="spellStart"/>
+      <w:r>
+        <w:t>npm</w:t>
+      </w:r>
+      <w:proofErr w:type="spellEnd"/>
+      <w:r>
+        <w:t xml:space="preserve"> run build</w:t>
+      </w:r>
+    </w:p>
+    <w:p>
+      <w:pPr>
+        <w:pStyle w:val="Odstavecseseznamem"/>
+        <w:numPr>
+          <w:ilvl w:val="0"/>
+          <w:numId w:val="18"/>
+        </w:numPr>
+      </w:pPr>
+      <w:r>
+        <w:t xml:space="preserve">V server/index.js vytvořit express </w:t>
+      </w:r>
+      <w:proofErr w:type="spellStart"/>
+      <w:r>
+        <w:t>midelwear</w:t>
+      </w:r>
+      <w:proofErr w:type="spellEnd"/>
+      <w:r>
+        <w:t xml:space="preserve">, který zobrazí </w:t>
+      </w:r>
+      <w:proofErr w:type="spellStart"/>
+      <w:r>
+        <w:t>client</w:t>
+      </w:r>
+      <w:proofErr w:type="spellEnd"/>
+      <w:r>
+        <w:t>/build/inex.html.</w:t>
+      </w:r>
+    </w:p>
+    <w:p>
+      <w:pPr>
+        <w:pStyle w:val="Odstavecseseznamem"/>
+        <w:numPr>
+          <w:ilvl w:val="0"/>
+          <w:numId w:val="18"/>
+        </w:numPr>
+      </w:pPr>
+      <w:r>
+        <w:t>Je třeba přesunout obsah složky server do hlavní složky a vymazat složku server.</w:t>
+      </w:r>
+    </w:p>
+    <w:p>
+      <w:pPr>
+        <w:pStyle w:val="Odstavecseseznamem"/>
+        <w:numPr>
+          <w:ilvl w:val="0"/>
+          <w:numId w:val="18"/>
+        </w:numPr>
+      </w:pPr>
+      <w:r>
+        <w:t xml:space="preserve">Přidat do </w:t>
+      </w:r>
+      <w:proofErr w:type="spellStart"/>
+      <w:r>
+        <w:t>heroku</w:t>
+      </w:r>
+      <w:proofErr w:type="spellEnd"/>
+      <w:r>
+        <w:t xml:space="preserve"> </w:t>
+      </w:r>
+      <w:proofErr w:type="spellStart"/>
+      <w:r>
+        <w:t>postgresql</w:t>
+      </w:r>
+      <w:proofErr w:type="spellEnd"/>
+      <w:r>
+        <w:t xml:space="preserve"> a vytvořit v databázi tabulky v souboru </w:t>
+      </w:r>
+      <w:proofErr w:type="spellStart"/>
+      <w:r>
+        <w:t>database.sql</w:t>
+      </w:r>
+      <w:proofErr w:type="spellEnd"/>
+      <w:r>
+        <w:t>.</w:t>
       </w:r>
     </w:p>
     <w:p/>
+    <w:p/>
+    <w:p/>
     <w:p>
       <w:pPr>
         <w:pStyle w:val="Nadpis1"/>
       </w:pPr>
-      <w:bookmarkStart w:id="57" w:name="_Toc56788095"/>
-      <w:bookmarkStart w:id="58" w:name="_Toc56882834"/>
+      <w:bookmarkStart w:id="61" w:name="_Toc56788095"/>
+      <w:bookmarkStart w:id="62" w:name="_Toc63976192"/>
       <w:r>
         <w:t>Závěr</w:t>
       </w:r>
-      <w:bookmarkEnd w:id="57"/>
-      <w:bookmarkEnd w:id="58"/>
-    </w:p>
-    <w:p>
-      <w:r>
-        <w:t>Závěrem si myslím, že jsem zadání splnil na 100 % a projekt byl rozhodně úspěšný v tom, co se snažil uskutečnit. Podařilo se mi vytvořit prostředí pro uživatele, kde mají velkou kreativní svobodu na vytváření hezky strukturovaných receptů. Codebase je ve stavu pro jednoduché přidávaní dalších vlastností. Také by se dal vytvořit podobný projekt pro workflow managment. Koncept této aplikace</w:t>
+      <w:bookmarkEnd w:id="61"/>
+      <w:bookmarkEnd w:id="62"/>
+    </w:p>
+    <w:p>
+      <w:r>
+        <w:t xml:space="preserve">Závěrem si myslím, že jsem zadání splnil na 100 % a projekt byl rozhodně úspěšný v tom, co se snažil uskutečnit. Podařilo se mi vytvořit prostředí pro uživatele, kde mají velkou kreativní svobodu na vytváření hezky strukturovaných receptů. </w:t>
+      </w:r>
+      <w:proofErr w:type="spellStart"/>
+      <w:r>
+        <w:t>Codebase</w:t>
+      </w:r>
+      <w:proofErr w:type="spellEnd"/>
+      <w:r>
+        <w:t xml:space="preserve"> je ve stavu pro jednoduché přidávaní dalších vlastností. Také by se dal vytvořit podobný projekt pro </w:t>
+      </w:r>
+      <w:proofErr w:type="spellStart"/>
+      <w:r>
+        <w:t>workflow</w:t>
+      </w:r>
+      <w:proofErr w:type="spellEnd"/>
+      <w:r>
+        <w:t xml:space="preserve"> managment. Koncept této aplikace</w:t>
       </w:r>
       <w:r>
         <w:t xml:space="preserve"> lze</w:t>
@@ -5837,11 +7161,11 @@
       <w:pPr>
         <w:pStyle w:val="Nadpis1"/>
       </w:pPr>
-      <w:bookmarkStart w:id="59" w:name="_Toc56882835"/>
+      <w:bookmarkStart w:id="63" w:name="_Toc63976193"/>
       <w:r>
         <w:t>Seznam Obrázků</w:t>
       </w:r>
-      <w:bookmarkEnd w:id="59"/>
+      <w:bookmarkEnd w:id="63"/>
     </w:p>
     <w:p>
       <w:pPr>
@@ -6370,13 +7694,20 @@
       <w:r>
         <w:fldChar w:fldCharType="end"/>
       </w:r>
+      <w:bookmarkStart w:id="64" w:name="_Toc63976194"/>
       <w:r>
         <w:t>Zdroje</w:t>
       </w:r>
-    </w:p>
-    <w:p>
-      <w:r>
-        <w:t xml:space="preserve">Firebase - </w:t>
+      <w:bookmarkEnd w:id="64"/>
+    </w:p>
+    <w:p>
+      <w:proofErr w:type="spellStart"/>
+      <w:r>
+        <w:t>Firebase</w:t>
+      </w:r>
+      <w:proofErr w:type="spellEnd"/>
+      <w:r>
+        <w:t xml:space="preserve"> - </w:t>
       </w:r>
       <w:hyperlink r:id="rId22" w:history="1">
         <w:r>
@@ -6388,8 +7719,14 @@
       </w:hyperlink>
     </w:p>
     <w:p>
-      <w:r>
-        <w:t xml:space="preserve">PostgreSQL - </w:t>
+      <w:proofErr w:type="spellStart"/>
+      <w:r>
+        <w:lastRenderedPageBreak/>
+        <w:t>PostgreSQL</w:t>
+      </w:r>
+      <w:proofErr w:type="spellEnd"/>
+      <w:r>
+        <w:t xml:space="preserve"> - </w:t>
       </w:r>
       <w:hyperlink r:id="rId23" w:history="1">
         <w:r>
@@ -6446,8 +7783,13 @@
       </w:hyperlink>
     </w:p>
     <w:p>
-      <w:r>
-        <w:t>Bcrypt -</w:t>
+      <w:proofErr w:type="spellStart"/>
+      <w:r>
+        <w:t>Bcrypt</w:t>
+      </w:r>
+      <w:proofErr w:type="spellEnd"/>
+      <w:r>
+        <w:t xml:space="preserve"> -</w:t>
       </w:r>
       <w:r>
         <w:t xml:space="preserve"> </w:t>
@@ -6462,8 +7804,13 @@
       </w:hyperlink>
     </w:p>
     <w:p>
-      <w:r>
-        <w:t xml:space="preserve">Jsonwebtoken - </w:t>
+      <w:proofErr w:type="spellStart"/>
+      <w:r>
+        <w:t>Jsonwebtoken</w:t>
+      </w:r>
+      <w:proofErr w:type="spellEnd"/>
+      <w:r>
+        <w:t xml:space="preserve"> - </w:t>
       </w:r>
       <w:hyperlink r:id="rId28" w:history="1">
         <w:r>
@@ -6475,8 +7822,13 @@
       </w:hyperlink>
     </w:p>
     <w:p>
-      <w:r>
-        <w:t xml:space="preserve">React-hook-form - </w:t>
+      <w:proofErr w:type="spellStart"/>
+      <w:r>
+        <w:t>React-hook-form</w:t>
+      </w:r>
+      <w:proofErr w:type="spellEnd"/>
+      <w:r>
+        <w:t xml:space="preserve"> - </w:t>
       </w:r>
       <w:hyperlink r:id="rId29" w:history="1">
         <w:r>
@@ -6488,8 +7840,13 @@
       </w:hyperlink>
     </w:p>
     <w:p>
-      <w:r>
-        <w:t xml:space="preserve">Axios - </w:t>
+      <w:proofErr w:type="spellStart"/>
+      <w:r>
+        <w:t>Axios</w:t>
+      </w:r>
+      <w:proofErr w:type="spellEnd"/>
+      <w:r>
+        <w:t xml:space="preserve"> - </w:t>
       </w:r>
       <w:hyperlink r:id="rId30" w:history="1">
         <w:r>
@@ -6501,8 +7858,13 @@
       </w:hyperlink>
     </w:p>
     <w:p>
-      <w:r>
-        <w:t xml:space="preserve">React-dnd - </w:t>
+      <w:proofErr w:type="spellStart"/>
+      <w:r>
+        <w:t>React-dnd</w:t>
+      </w:r>
+      <w:proofErr w:type="spellEnd"/>
+      <w:r>
+        <w:t xml:space="preserve"> - </w:t>
       </w:r>
       <w:hyperlink r:id="rId31" w:history="1">
         <w:r>
@@ -6527,8 +7889,13 @@
       </w:hyperlink>
     </w:p>
     <w:p>
-      <w:r>
-        <w:t xml:space="preserve">React-dnd-touchbackend - </w:t>
+      <w:proofErr w:type="spellStart"/>
+      <w:r>
+        <w:t>React-dnd-touchbackend</w:t>
+      </w:r>
+      <w:proofErr w:type="spellEnd"/>
+      <w:r>
+        <w:t xml:space="preserve"> - </w:t>
       </w:r>
       <w:hyperlink r:id="rId33" w:history="1">
         <w:r>
@@ -6540,9 +7907,11 @@
       </w:hyperlink>
     </w:p>
     <w:p>
+      <w:proofErr w:type="spellStart"/>
       <w:r>
         <w:t>React-dnd-multibackend</w:t>
       </w:r>
+      <w:proofErr w:type="spellEnd"/>
       <w:r>
         <w:t xml:space="preserve"> - </w:t>
       </w:r>
@@ -6556,9 +7925,16 @@
       </w:hyperlink>
     </w:p>
     <w:p>
-      <w:r>
-        <w:t>.env</w:t>
-      </w:r>
+      <w:proofErr w:type="gramStart"/>
+      <w:r>
+        <w:t>.</w:t>
+      </w:r>
+      <w:proofErr w:type="spellStart"/>
+      <w:r>
+        <w:t>env</w:t>
+      </w:r>
+      <w:proofErr w:type="spellEnd"/>
+      <w:proofErr w:type="gramEnd"/>
       <w:r>
         <w:t xml:space="preserve"> - </w:t>
       </w:r>
@@ -6573,8 +7949,13 @@
     </w:p>
     <w:p>
       <w:r>
-        <w:t>Cookies-parser</w:t>
-      </w:r>
+        <w:t>Cookies-</w:t>
+      </w:r>
+      <w:proofErr w:type="spellStart"/>
+      <w:r>
+        <w:t>parser</w:t>
+      </w:r>
+      <w:proofErr w:type="spellEnd"/>
       <w:r>
         <w:t xml:space="preserve"> - </w:t>
       </w:r>
@@ -6588,9 +7969,11 @@
       </w:hyperlink>
     </w:p>
     <w:p>
+      <w:proofErr w:type="spellStart"/>
       <w:r>
         <w:t>React-bootstrap</w:t>
       </w:r>
+      <w:proofErr w:type="spellEnd"/>
       <w:r>
         <w:t xml:space="preserve"> - </w:t>
       </w:r>
@@ -6604,9 +7987,11 @@
       </w:hyperlink>
     </w:p>
     <w:p>
+      <w:proofErr w:type="spellStart"/>
       <w:r>
         <w:t>Uuid</w:t>
       </w:r>
+      <w:proofErr w:type="spellEnd"/>
       <w:r>
         <w:t xml:space="preserve"> - </w:t>
       </w:r>
@@ -6620,9 +8005,11 @@
       </w:hyperlink>
     </w:p>
     <w:p>
+      <w:proofErr w:type="spellStart"/>
       <w:r>
         <w:t>Imutability-helper</w:t>
       </w:r>
+      <w:proofErr w:type="spellEnd"/>
       <w:r>
         <w:t xml:space="preserve"> - </w:t>
       </w:r>
@@ -6637,8 +8024,13 @@
     </w:p>
     <w:p>
       <w:r>
-        <w:t>Node-postgres</w:t>
-      </w:r>
+        <w:t>Node-</w:t>
+      </w:r>
+      <w:proofErr w:type="spellStart"/>
+      <w:r>
+        <w:t>postgres</w:t>
+      </w:r>
+      <w:proofErr w:type="spellEnd"/>
       <w:r>
         <w:t xml:space="preserve"> - </w:t>
       </w:r>
@@ -7376,6 +8768,119 @@
     </w:lvl>
   </w:abstractNum>
   <w:abstractNum w:abstractNumId="4" w15:restartNumberingAfterBreak="0">
+    <w:nsid w:val="3A2A2EE8"/>
+    <w:multiLevelType w:val="hybridMultilevel"/>
+    <w:tmpl w:val="59CAF252"/>
+    <w:lvl w:ilvl="0" w:tplc="04050001">
+      <w:start w:val="1"/>
+      <w:numFmt w:val="bullet"/>
+      <w:lvlText w:val=""/>
+      <w:lvlJc w:val="left"/>
+      <w:pPr>
+        <w:ind w:left="720" w:hanging="360"/>
+      </w:pPr>
+      <w:rPr>
+        <w:rFonts w:ascii="Symbol" w:hAnsi="Symbol" w:hint="default"/>
+      </w:rPr>
+    </w:lvl>
+    <w:lvl w:ilvl="1" w:tplc="04050003" w:tentative="1">
+      <w:start w:val="1"/>
+      <w:numFmt w:val="bullet"/>
+      <w:lvlText w:val="o"/>
+      <w:lvlJc w:val="left"/>
+      <w:pPr>
+        <w:ind w:left="1440" w:hanging="360"/>
+      </w:pPr>
+      <w:rPr>
+        <w:rFonts w:ascii="Courier New" w:hAnsi="Courier New" w:cs="Courier New" w:hint="default"/>
+      </w:rPr>
+    </w:lvl>
+    <w:lvl w:ilvl="2" w:tplc="04050005" w:tentative="1">
+      <w:start w:val="1"/>
+      <w:numFmt w:val="bullet"/>
+      <w:lvlText w:val=""/>
+      <w:lvlJc w:val="left"/>
+      <w:pPr>
+        <w:ind w:left="2160" w:hanging="360"/>
+      </w:pPr>
+      <w:rPr>
+        <w:rFonts w:ascii="Wingdings" w:hAnsi="Wingdings" w:hint="default"/>
+      </w:rPr>
+    </w:lvl>
+    <w:lvl w:ilvl="3" w:tplc="04050001" w:tentative="1">
+      <w:start w:val="1"/>
+      <w:numFmt w:val="bullet"/>
+      <w:lvlText w:val=""/>
+      <w:lvlJc w:val="left"/>
+      <w:pPr>
+        <w:ind w:left="2880" w:hanging="360"/>
+      </w:pPr>
+      <w:rPr>
+        <w:rFonts w:ascii="Symbol" w:hAnsi="Symbol" w:hint="default"/>
+      </w:rPr>
+    </w:lvl>
+    <w:lvl w:ilvl="4" w:tplc="04050003" w:tentative="1">
+      <w:start w:val="1"/>
+      <w:numFmt w:val="bullet"/>
+      <w:lvlText w:val="o"/>
+      <w:lvlJc w:val="left"/>
+      <w:pPr>
+        <w:ind w:left="3600" w:hanging="360"/>
+      </w:pPr>
+      <w:rPr>
+        <w:rFonts w:ascii="Courier New" w:hAnsi="Courier New" w:cs="Courier New" w:hint="default"/>
+      </w:rPr>
+    </w:lvl>
+    <w:lvl w:ilvl="5" w:tplc="04050005" w:tentative="1">
+      <w:start w:val="1"/>
+      <w:numFmt w:val="bullet"/>
+      <w:lvlText w:val=""/>
+      <w:lvlJc w:val="left"/>
+      <w:pPr>
+        <w:ind w:left="4320" w:hanging="360"/>
+      </w:pPr>
+      <w:rPr>
+        <w:rFonts w:ascii="Wingdings" w:hAnsi="Wingdings" w:hint="default"/>
+      </w:rPr>
+    </w:lvl>
+    <w:lvl w:ilvl="6" w:tplc="04050001" w:tentative="1">
+      <w:start w:val="1"/>
+      <w:numFmt w:val="bullet"/>
+      <w:lvlText w:val=""/>
+      <w:lvlJc w:val="left"/>
+      <w:pPr>
+        <w:ind w:left="5040" w:hanging="360"/>
+      </w:pPr>
+      <w:rPr>
+        <w:rFonts w:ascii="Symbol" w:hAnsi="Symbol" w:hint="default"/>
+      </w:rPr>
+    </w:lvl>
+    <w:lvl w:ilvl="7" w:tplc="04050003" w:tentative="1">
+      <w:start w:val="1"/>
+      <w:numFmt w:val="bullet"/>
+      <w:lvlText w:val="o"/>
+      <w:lvlJc w:val="left"/>
+      <w:pPr>
+        <w:ind w:left="5760" w:hanging="360"/>
+      </w:pPr>
+      <w:rPr>
+        <w:rFonts w:ascii="Courier New" w:hAnsi="Courier New" w:cs="Courier New" w:hint="default"/>
+      </w:rPr>
+    </w:lvl>
+    <w:lvl w:ilvl="8" w:tplc="04050005" w:tentative="1">
+      <w:start w:val="1"/>
+      <w:numFmt w:val="bullet"/>
+      <w:lvlText w:val=""/>
+      <w:lvlJc w:val="left"/>
+      <w:pPr>
+        <w:ind w:left="6480" w:hanging="360"/>
+      </w:pPr>
+      <w:rPr>
+        <w:rFonts w:ascii="Wingdings" w:hAnsi="Wingdings" w:hint="default"/>
+      </w:rPr>
+    </w:lvl>
+  </w:abstractNum>
+  <w:abstractNum w:abstractNumId="5" w15:restartNumberingAfterBreak="0">
     <w:nsid w:val="3A5A5B29"/>
     <w:multiLevelType w:val="multilevel"/>
     <w:tmpl w:val="BDE0DF98"/>
@@ -7490,7 +8995,7 @@
       </w:rPr>
     </w:lvl>
   </w:abstractNum>
-  <w:abstractNum w:abstractNumId="5" w15:restartNumberingAfterBreak="0">
+  <w:abstractNum w:abstractNumId="6" w15:restartNumberingAfterBreak="0">
     <w:nsid w:val="3A6333FA"/>
     <w:multiLevelType w:val="hybridMultilevel"/>
     <w:tmpl w:val="8C367C5E"/>
@@ -7603,7 +9108,7 @@
       </w:rPr>
     </w:lvl>
   </w:abstractNum>
-  <w:abstractNum w:abstractNumId="6" w15:restartNumberingAfterBreak="0">
+  <w:abstractNum w:abstractNumId="7" w15:restartNumberingAfterBreak="0">
     <w:nsid w:val="3F7C39C7"/>
     <w:multiLevelType w:val="hybridMultilevel"/>
     <w:tmpl w:val="D4568040"/>
@@ -7716,7 +9221,7 @@
       </w:rPr>
     </w:lvl>
   </w:abstractNum>
-  <w:abstractNum w:abstractNumId="7" w15:restartNumberingAfterBreak="0">
+  <w:abstractNum w:abstractNumId="8" w15:restartNumberingAfterBreak="0">
     <w:nsid w:val="441A5F97"/>
     <w:multiLevelType w:val="hybridMultilevel"/>
     <w:tmpl w:val="F5267896"/>
@@ -7802,7 +9307,7 @@
       </w:pPr>
     </w:lvl>
   </w:abstractNum>
-  <w:abstractNum w:abstractNumId="8" w15:restartNumberingAfterBreak="0">
+  <w:abstractNum w:abstractNumId="9" w15:restartNumberingAfterBreak="0">
     <w:nsid w:val="4887280D"/>
     <w:multiLevelType w:val="hybridMultilevel"/>
     <w:tmpl w:val="7826C108"/>
@@ -7888,7 +9393,7 @@
       </w:pPr>
     </w:lvl>
   </w:abstractNum>
-  <w:abstractNum w:abstractNumId="9" w15:restartNumberingAfterBreak="0">
+  <w:abstractNum w:abstractNumId="10" w15:restartNumberingAfterBreak="0">
     <w:nsid w:val="49660E65"/>
     <w:multiLevelType w:val="hybridMultilevel"/>
     <w:tmpl w:val="822664AA"/>
@@ -8000,7 +9505,7 @@
       </w:rPr>
     </w:lvl>
   </w:abstractNum>
-  <w:abstractNum w:abstractNumId="10" w15:restartNumberingAfterBreak="0">
+  <w:abstractNum w:abstractNumId="11" w15:restartNumberingAfterBreak="0">
     <w:nsid w:val="52221C62"/>
     <w:multiLevelType w:val="hybridMultilevel"/>
     <w:tmpl w:val="10D6305E"/>
@@ -8086,7 +9591,7 @@
       </w:pPr>
     </w:lvl>
   </w:abstractNum>
-  <w:abstractNum w:abstractNumId="11" w15:restartNumberingAfterBreak="0">
+  <w:abstractNum w:abstractNumId="12" w15:restartNumberingAfterBreak="0">
     <w:nsid w:val="5A535F6E"/>
     <w:multiLevelType w:val="hybridMultilevel"/>
     <w:tmpl w:val="76B8DC8C"/>
@@ -8199,7 +9704,7 @@
       </w:rPr>
     </w:lvl>
   </w:abstractNum>
-  <w:abstractNum w:abstractNumId="12" w15:restartNumberingAfterBreak="0">
+  <w:abstractNum w:abstractNumId="13" w15:restartNumberingAfterBreak="0">
     <w:nsid w:val="632602FA"/>
     <w:multiLevelType w:val="hybridMultilevel"/>
     <w:tmpl w:val="B6E4E354"/>
@@ -8312,7 +9817,7 @@
       </w:rPr>
     </w:lvl>
   </w:abstractNum>
-  <w:abstractNum w:abstractNumId="13" w15:restartNumberingAfterBreak="0">
+  <w:abstractNum w:abstractNumId="14" w15:restartNumberingAfterBreak="0">
     <w:nsid w:val="65052F19"/>
     <w:multiLevelType w:val="hybridMultilevel"/>
     <w:tmpl w:val="0DB674CC"/>
@@ -8401,7 +9906,7 @@
       </w:pPr>
     </w:lvl>
   </w:abstractNum>
-  <w:abstractNum w:abstractNumId="14" w15:restartNumberingAfterBreak="0">
+  <w:abstractNum w:abstractNumId="15" w15:restartNumberingAfterBreak="0">
     <w:nsid w:val="6F4D1FCC"/>
     <w:multiLevelType w:val="hybridMultilevel"/>
     <w:tmpl w:val="F0E4FB06"/>
@@ -8514,7 +10019,120 @@
       </w:rPr>
     </w:lvl>
   </w:abstractNum>
-  <w:abstractNum w:abstractNumId="15" w15:restartNumberingAfterBreak="0">
+  <w:abstractNum w:abstractNumId="16" w15:restartNumberingAfterBreak="0">
+    <w:nsid w:val="70542800"/>
+    <w:multiLevelType w:val="hybridMultilevel"/>
+    <w:tmpl w:val="237A7E46"/>
+    <w:lvl w:ilvl="0" w:tplc="04050001">
+      <w:start w:val="1"/>
+      <w:numFmt w:val="bullet"/>
+      <w:lvlText w:val=""/>
+      <w:lvlJc w:val="left"/>
+      <w:pPr>
+        <w:ind w:left="720" w:hanging="360"/>
+      </w:pPr>
+      <w:rPr>
+        <w:rFonts w:ascii="Symbol" w:hAnsi="Symbol" w:hint="default"/>
+      </w:rPr>
+    </w:lvl>
+    <w:lvl w:ilvl="1" w:tplc="04050003" w:tentative="1">
+      <w:start w:val="1"/>
+      <w:numFmt w:val="bullet"/>
+      <w:lvlText w:val="o"/>
+      <w:lvlJc w:val="left"/>
+      <w:pPr>
+        <w:ind w:left="1440" w:hanging="360"/>
+      </w:pPr>
+      <w:rPr>
+        <w:rFonts w:ascii="Courier New" w:hAnsi="Courier New" w:cs="Courier New" w:hint="default"/>
+      </w:rPr>
+    </w:lvl>
+    <w:lvl w:ilvl="2" w:tplc="04050005" w:tentative="1">
+      <w:start w:val="1"/>
+      <w:numFmt w:val="bullet"/>
+      <w:lvlText w:val=""/>
+      <w:lvlJc w:val="left"/>
+      <w:pPr>
+        <w:ind w:left="2160" w:hanging="360"/>
+      </w:pPr>
+      <w:rPr>
+        <w:rFonts w:ascii="Wingdings" w:hAnsi="Wingdings" w:hint="default"/>
+      </w:rPr>
+    </w:lvl>
+    <w:lvl w:ilvl="3" w:tplc="04050001" w:tentative="1">
+      <w:start w:val="1"/>
+      <w:numFmt w:val="bullet"/>
+      <w:lvlText w:val=""/>
+      <w:lvlJc w:val="left"/>
+      <w:pPr>
+        <w:ind w:left="2880" w:hanging="360"/>
+      </w:pPr>
+      <w:rPr>
+        <w:rFonts w:ascii="Symbol" w:hAnsi="Symbol" w:hint="default"/>
+      </w:rPr>
+    </w:lvl>
+    <w:lvl w:ilvl="4" w:tplc="04050003" w:tentative="1">
+      <w:start w:val="1"/>
+      <w:numFmt w:val="bullet"/>
+      <w:lvlText w:val="o"/>
+      <w:lvlJc w:val="left"/>
+      <w:pPr>
+        <w:ind w:left="3600" w:hanging="360"/>
+      </w:pPr>
+      <w:rPr>
+        <w:rFonts w:ascii="Courier New" w:hAnsi="Courier New" w:cs="Courier New" w:hint="default"/>
+      </w:rPr>
+    </w:lvl>
+    <w:lvl w:ilvl="5" w:tplc="04050005" w:tentative="1">
+      <w:start w:val="1"/>
+      <w:numFmt w:val="bullet"/>
+      <w:lvlText w:val=""/>
+      <w:lvlJc w:val="left"/>
+      <w:pPr>
+        <w:ind w:left="4320" w:hanging="360"/>
+      </w:pPr>
+      <w:rPr>
+        <w:rFonts w:ascii="Wingdings" w:hAnsi="Wingdings" w:hint="default"/>
+      </w:rPr>
+    </w:lvl>
+    <w:lvl w:ilvl="6" w:tplc="04050001" w:tentative="1">
+      <w:start w:val="1"/>
+      <w:numFmt w:val="bullet"/>
+      <w:lvlText w:val=""/>
+      <w:lvlJc w:val="left"/>
+      <w:pPr>
+        <w:ind w:left="5040" w:hanging="360"/>
+      </w:pPr>
+      <w:rPr>
+        <w:rFonts w:ascii="Symbol" w:hAnsi="Symbol" w:hint="default"/>
+      </w:rPr>
+    </w:lvl>
+    <w:lvl w:ilvl="7" w:tplc="04050003" w:tentative="1">
+      <w:start w:val="1"/>
+      <w:numFmt w:val="bullet"/>
+      <w:lvlText w:val="o"/>
+      <w:lvlJc w:val="left"/>
+      <w:pPr>
+        <w:ind w:left="5760" w:hanging="360"/>
+      </w:pPr>
+      <w:rPr>
+        <w:rFonts w:ascii="Courier New" w:hAnsi="Courier New" w:cs="Courier New" w:hint="default"/>
+      </w:rPr>
+    </w:lvl>
+    <w:lvl w:ilvl="8" w:tplc="04050005" w:tentative="1">
+      <w:start w:val="1"/>
+      <w:numFmt w:val="bullet"/>
+      <w:lvlText w:val=""/>
+      <w:lvlJc w:val="left"/>
+      <w:pPr>
+        <w:ind w:left="6480" w:hanging="360"/>
+      </w:pPr>
+      <w:rPr>
+        <w:rFonts w:ascii="Wingdings" w:hAnsi="Wingdings" w:hint="default"/>
+      </w:rPr>
+    </w:lvl>
+  </w:abstractNum>
+  <w:abstractNum w:abstractNumId="17" w15:restartNumberingAfterBreak="0">
     <w:nsid w:val="756A3E58"/>
     <w:multiLevelType w:val="hybridMultilevel"/>
     <w:tmpl w:val="106C76BC"/>
@@ -8627,7 +10245,7 @@
       </w:rPr>
     </w:lvl>
   </w:abstractNum>
-  <w:abstractNum w:abstractNumId="16" w15:restartNumberingAfterBreak="0">
+  <w:abstractNum w:abstractNumId="18" w15:restartNumberingAfterBreak="0">
     <w:nsid w:val="75EB0CCD"/>
     <w:multiLevelType w:val="hybridMultilevel"/>
     <w:tmpl w:val="12DE2074"/>
@@ -8741,31 +10359,31 @@
     </w:lvl>
   </w:abstractNum>
   <w:num w:numId="1">
-    <w:abstractNumId w:val="9"/>
+    <w:abstractNumId w:val="10"/>
   </w:num>
   <w:num w:numId="2">
     <w:abstractNumId w:val="1"/>
   </w:num>
   <w:num w:numId="3">
-    <w:abstractNumId w:val="16"/>
+    <w:abstractNumId w:val="18"/>
   </w:num>
   <w:num w:numId="4">
-    <w:abstractNumId w:val="12"/>
+    <w:abstractNumId w:val="13"/>
   </w:num>
   <w:num w:numId="5">
-    <w:abstractNumId w:val="6"/>
+    <w:abstractNumId w:val="7"/>
   </w:num>
   <w:num w:numId="6">
-    <w:abstractNumId w:val="14"/>
+    <w:abstractNumId w:val="15"/>
   </w:num>
   <w:num w:numId="7">
     <w:abstractNumId w:val="2"/>
   </w:num>
   <w:num w:numId="8">
-    <w:abstractNumId w:val="4"/>
+    <w:abstractNumId w:val="5"/>
   </w:num>
   <w:num w:numId="9">
-    <w:abstractNumId w:val="11"/>
+    <w:abstractNumId w:val="12"/>
   </w:num>
   <w:num w:numId="10">
     <w:abstractNumId w:val="3"/>
@@ -8774,22 +10392,28 @@
     <w:abstractNumId w:val="0"/>
   </w:num>
   <w:num w:numId="12">
-    <w:abstractNumId w:val="15"/>
+    <w:abstractNumId w:val="17"/>
   </w:num>
   <w:num w:numId="13">
-    <w:abstractNumId w:val="5"/>
+    <w:abstractNumId w:val="6"/>
   </w:num>
   <w:num w:numId="14">
-    <w:abstractNumId w:val="13"/>
+    <w:abstractNumId w:val="14"/>
   </w:num>
   <w:num w:numId="15">
+    <w:abstractNumId w:val="9"/>
+  </w:num>
+  <w:num w:numId="16">
+    <w:abstractNumId w:val="11"/>
+  </w:num>
+  <w:num w:numId="17">
     <w:abstractNumId w:val="8"/>
   </w:num>
-  <w:num w:numId="16">
-    <w:abstractNumId w:val="10"/>
+  <w:num w:numId="18">
+    <w:abstractNumId w:val="4"/>
   </w:num>
-  <w:num w:numId="17">
-    <w:abstractNumId w:val="7"/>
+  <w:num w:numId="19">
+    <w:abstractNumId w:val="16"/>
   </w:num>
 </w:numbering>
 </file>

</xml_diff>